<commit_message>
Datenbankdatenextraktion und neue Datenbankzuordnungen für Menü Settings
menü settings ekranındaki listbox ve datagridview database bağlantısı yapıldı
listboxlar işlevselleştirildi
datagridview tıklaması aksiyonuyla listbox güncellenmesi yapıldı

database tablo ilişkilendirmeleri yapıldı
</commit_message>
<xml_diff>
--- a/Stundenliste.docx
+++ b/Stundenliste.docx
@@ -581,19 +581,81 @@
           <w:tcPr>
             <w:tcW w:w="1838" w:type="dxa"/>
           </w:tcPr>
-          <w:p/>
+          <w:p>
+            <w:r>
+              <w:t>26.04.2022</w:t>
+            </w:r>
+          </w:p>
         </w:tc>
         <w:tc>
           <w:tcPr>
             <w:tcW w:w="1985" w:type="dxa"/>
           </w:tcPr>
-          <w:p/>
+          <w:p>
+            <w:r>
+              <w:t xml:space="preserve">3,5 </w:t>
+            </w:r>
+            <w:proofErr w:type="spellStart"/>
+            <w:r>
+              <w:t>Stunden</w:t>
+            </w:r>
+            <w:proofErr w:type="spellEnd"/>
+          </w:p>
         </w:tc>
         <w:tc>
           <w:tcPr>
             <w:tcW w:w="5527" w:type="dxa"/>
           </w:tcPr>
-          <w:p/>
+          <w:p>
+            <w:proofErr w:type="spellStart"/>
+            <w:r>
+              <w:t>Datenbankdatenextraktion</w:t>
+            </w:r>
+            <w:proofErr w:type="spellEnd"/>
+            <w:r>
+              <w:t xml:space="preserve"> </w:t>
+            </w:r>
+            <w:proofErr w:type="spellStart"/>
+            <w:r>
+              <w:t>und</w:t>
+            </w:r>
+            <w:proofErr w:type="spellEnd"/>
+            <w:r>
+              <w:t xml:space="preserve"> </w:t>
+            </w:r>
+            <w:proofErr w:type="spellStart"/>
+            <w:r>
+              <w:t>neue</w:t>
+            </w:r>
+            <w:proofErr w:type="spellEnd"/>
+            <w:r>
+              <w:t xml:space="preserve"> </w:t>
+            </w:r>
+            <w:proofErr w:type="spellStart"/>
+            <w:r>
+              <w:t>Datenbankzuordnungen</w:t>
+            </w:r>
+            <w:proofErr w:type="spellEnd"/>
+            <w:r>
+              <w:t xml:space="preserve"> </w:t>
+            </w:r>
+            <w:proofErr w:type="spellStart"/>
+            <w:r>
+              <w:t>für</w:t>
+            </w:r>
+            <w:proofErr w:type="spellEnd"/>
+            <w:r>
+              <w:t xml:space="preserve"> Men</w:t>
+            </w:r>
+            <w:r>
+              <w:t xml:space="preserve">u </w:t>
+            </w:r>
+            <w:proofErr w:type="spellStart"/>
+            <w:r>
+              <w:t>Settings</w:t>
+            </w:r>
+            <w:proofErr w:type="spellEnd"/>
+          </w:p>
         </w:tc>
       </w:tr>
       <w:tr>
@@ -683,10 +745,7 @@
           </w:tcPr>
           <w:p>
             <w:r>
-              <w:t>8</w:t>
-            </w:r>
-            <w:r>
-              <w:t>,5</w:t>
+              <w:t>9</w:t>
             </w:r>
             <w:r>
               <w:t xml:space="preserve"> </w:t>

</xml_diff>

<commit_message>
Menuerstellungen algorithm, Menusettings’s aktualisieren und entfernen Funktionen aktiviert werden. Inhalts Bildschrim
</commit_message>
<xml_diff>
--- a/Stundenliste.docx
+++ b/Stundenliste.docx
@@ -11,7 +11,6 @@
           <w:szCs w:val="36"/>
         </w:rPr>
       </w:pPr>
-      <w:proofErr w:type="spellStart"/>
       <w:r>
         <w:rPr>
           <w:b/>
@@ -21,7 +20,15 @@
         </w:rPr>
         <w:t>Stundenliste</w:t>
       </w:r>
-      <w:proofErr w:type="spellEnd"/>
+      <w:r>
+        <w:rPr>
+          <w:b/>
+          <w:bCs/>
+          <w:sz w:val="36"/>
+          <w:szCs w:val="36"/>
+        </w:rPr>
+        <w:t xml:space="preserve"> Barış Köse</w:t>
+      </w:r>
     </w:p>
     <w:p/>
     <w:tbl>
@@ -54,7 +61,6 @@
                 <w:szCs w:val="28"/>
               </w:rPr>
             </w:pPr>
-            <w:proofErr w:type="spellStart"/>
             <w:r>
               <w:rPr>
                 <w:b/>
@@ -64,7 +70,6 @@
               </w:rPr>
               <w:t>Datum</w:t>
             </w:r>
-            <w:proofErr w:type="spellEnd"/>
           </w:p>
         </w:tc>
         <w:tc>
@@ -82,7 +87,6 @@
                 <w:szCs w:val="28"/>
               </w:rPr>
             </w:pPr>
-            <w:proofErr w:type="spellStart"/>
             <w:r>
               <w:rPr>
                 <w:b/>
@@ -92,7 +96,6 @@
               </w:rPr>
               <w:t>Dauer</w:t>
             </w:r>
-            <w:proofErr w:type="spellEnd"/>
           </w:p>
         </w:tc>
         <w:tc>
@@ -143,13 +146,8 @@
               <w:t>2</w:t>
             </w:r>
             <w:r>
-              <w:t xml:space="preserve"> </w:t>
-            </w:r>
-            <w:proofErr w:type="spellStart"/>
-            <w:r>
-              <w:t>Stunden</w:t>
-            </w:r>
-            <w:proofErr w:type="spellEnd"/>
+              <w:t xml:space="preserve"> Stunden</w:t>
+            </w:r>
           </w:p>
         </w:tc>
         <w:tc>
@@ -157,67 +155,24 @@
             <w:tcW w:w="5527" w:type="dxa"/>
           </w:tcPr>
           <w:p>
-            <w:proofErr w:type="spellStart"/>
-            <w:r>
-              <w:t>Anlegen</w:t>
-            </w:r>
-            <w:proofErr w:type="spellEnd"/>
-            <w:r>
-              <w:t xml:space="preserve"> der </w:t>
-            </w:r>
-            <w:proofErr w:type="spellStart"/>
-            <w:r>
-              <w:t>Klassen</w:t>
-            </w:r>
-            <w:proofErr w:type="spellEnd"/>
-            <w:r>
-              <w:t xml:space="preserve"> </w:t>
-            </w:r>
-            <w:proofErr w:type="spellStart"/>
-            <w:r>
-              <w:t>Person</w:t>
-            </w:r>
-            <w:proofErr w:type="spellEnd"/>
+            <w:r>
+              <w:t xml:space="preserve">Anlegen der Klassen </w:t>
+            </w:r>
+            <w:r>
+              <w:t>Person, Customer</w:t>
+            </w:r>
             <w:r>
               <w:t xml:space="preserve">, </w:t>
             </w:r>
-            <w:proofErr w:type="spellStart"/>
-            <w:r>
-              <w:t>Customer</w:t>
-            </w:r>
-            <w:proofErr w:type="spellEnd"/>
+            <w:r>
+              <w:t>Admin</w:t>
+            </w:r>
             <w:r>
               <w:t xml:space="preserve">, </w:t>
             </w:r>
-            <w:proofErr w:type="spellStart"/>
-            <w:r>
-              <w:t>Admin</w:t>
-            </w:r>
-            <w:proofErr w:type="spellEnd"/>
-            <w:r>
-              <w:t xml:space="preserve">, </w:t>
-            </w:r>
-            <w:proofErr w:type="spellStart"/>
-            <w:r>
-              <w:t>Employee</w:t>
-            </w:r>
-            <w:proofErr w:type="spellEnd"/>
-            <w:r>
-              <w:t xml:space="preserve">, Menu, </w:t>
-            </w:r>
-            <w:proofErr w:type="spellStart"/>
-            <w:r>
-              <w:t>Produkt</w:t>
-            </w:r>
-            <w:proofErr w:type="spellEnd"/>
-            <w:r>
-              <w:t xml:space="preserve">, </w:t>
-            </w:r>
-            <w:proofErr w:type="spellStart"/>
-            <w:r>
-              <w:t>Transactions</w:t>
-            </w:r>
-            <w:proofErr w:type="spellEnd"/>
+            <w:r>
+              <w:t>Employee, Menu, Produkt, Transactions</w:t>
+            </w:r>
           </w:p>
         </w:tc>
       </w:tr>
@@ -238,13 +193,8 @@
           </w:tcPr>
           <w:p>
             <w:r>
-              <w:t xml:space="preserve">2,5 </w:t>
-            </w:r>
-            <w:proofErr w:type="spellStart"/>
-            <w:r>
-              <w:t>Stunden</w:t>
-            </w:r>
-            <w:proofErr w:type="spellEnd"/>
+              <w:t>2,5 Stunden</w:t>
+            </w:r>
           </w:p>
         </w:tc>
         <w:tc>
@@ -252,132 +202,18 @@
             <w:tcW w:w="5527" w:type="dxa"/>
           </w:tcPr>
           <w:p>
-            <w:proofErr w:type="spellStart"/>
-            <w:r>
-              <w:t>Die</w:t>
-            </w:r>
-            <w:proofErr w:type="spellEnd"/>
-            <w:r>
-              <w:t xml:space="preserve"> </w:t>
-            </w:r>
-            <w:proofErr w:type="spellStart"/>
-            <w:r>
-              <w:t>Datenbankverbindung</w:t>
-            </w:r>
-            <w:proofErr w:type="spellEnd"/>
-            <w:r>
-              <w:t xml:space="preserve"> </w:t>
-            </w:r>
-            <w:proofErr w:type="spellStart"/>
-            <w:r>
-              <w:t>wurde</w:t>
-            </w:r>
-            <w:proofErr w:type="spellEnd"/>
-            <w:r>
-              <w:t xml:space="preserve"> </w:t>
-            </w:r>
-            <w:proofErr w:type="spellStart"/>
-            <w:r>
-              <w:t>hergestellt</w:t>
-            </w:r>
-            <w:proofErr w:type="spellEnd"/>
-            <w:r>
-              <w:t>.</w:t>
-            </w:r>
-          </w:p>
-          <w:p>
-            <w:proofErr w:type="spellStart"/>
-            <w:r>
-              <w:t>Dateneingabe</w:t>
-            </w:r>
-            <w:proofErr w:type="spellEnd"/>
-            <w:r>
-              <w:t xml:space="preserve">, </w:t>
-            </w:r>
-            <w:proofErr w:type="spellStart"/>
-            <w:r>
-              <w:t>Datenlöschung</w:t>
-            </w:r>
-            <w:proofErr w:type="spellEnd"/>
-            <w:r>
-              <w:t xml:space="preserve">, </w:t>
-            </w:r>
-            <w:proofErr w:type="spellStart"/>
-            <w:r>
-              <w:t>Datenaktualisierung</w:t>
-            </w:r>
-            <w:proofErr w:type="spellEnd"/>
-            <w:r>
-              <w:t xml:space="preserve"> </w:t>
-            </w:r>
-            <w:proofErr w:type="spellStart"/>
-            <w:r>
-              <w:t>sind</w:t>
-            </w:r>
-            <w:proofErr w:type="spellEnd"/>
-            <w:r>
-              <w:t xml:space="preserve"> </w:t>
-            </w:r>
-            <w:proofErr w:type="spellStart"/>
-            <w:r>
-              <w:t>möglich</w:t>
-            </w:r>
-            <w:proofErr w:type="spellEnd"/>
-            <w:r>
-              <w:t>.</w:t>
-            </w:r>
-          </w:p>
-          <w:p>
-            <w:r>
-              <w:t xml:space="preserve">Der </w:t>
-            </w:r>
-            <w:proofErr w:type="spellStart"/>
-            <w:r>
-              <w:t>Bildschirm</w:t>
-            </w:r>
-            <w:proofErr w:type="spellEnd"/>
-            <w:r>
-              <w:t xml:space="preserve"> zum </w:t>
-            </w:r>
-            <w:proofErr w:type="spellStart"/>
-            <w:r>
-              <w:t>Hinzufügen</w:t>
-            </w:r>
-            <w:proofErr w:type="spellEnd"/>
-            <w:r>
-              <w:t xml:space="preserve"> </w:t>
-            </w:r>
-            <w:proofErr w:type="spellStart"/>
-            <w:r>
-              <w:t>von</w:t>
-            </w:r>
-            <w:proofErr w:type="spellEnd"/>
-            <w:r>
-              <w:t xml:space="preserve"> </w:t>
-            </w:r>
-            <w:proofErr w:type="spellStart"/>
-            <w:r>
-              <w:t>Produkten</w:t>
-            </w:r>
-            <w:proofErr w:type="spellEnd"/>
-            <w:r>
-              <w:t xml:space="preserve"> </w:t>
-            </w:r>
-            <w:proofErr w:type="spellStart"/>
-            <w:r>
-              <w:t>wird</w:t>
-            </w:r>
-            <w:proofErr w:type="spellEnd"/>
-            <w:r>
-              <w:t xml:space="preserve"> </w:t>
-            </w:r>
-            <w:proofErr w:type="spellStart"/>
-            <w:r>
-              <w:t>erstellt</w:t>
-            </w:r>
-            <w:proofErr w:type="spellEnd"/>
-            <w:r>
-              <w:t>.</w:t>
+            <w:r>
+              <w:t>Die Datenbankverbindung wurde hergestellt.</w:t>
+            </w:r>
+          </w:p>
+          <w:p>
+            <w:r>
+              <w:t>Dateneingabe, Datenlöschung, Datenaktualisierung sind möglich.</w:t>
+            </w:r>
+          </w:p>
+          <w:p>
+            <w:r>
+              <w:t>Der Bildschirm zum Hinzufügen von Produkten wird erstellt.</w:t>
             </w:r>
           </w:p>
         </w:tc>
@@ -399,13 +235,8 @@
           </w:tcPr>
           <w:p>
             <w:r>
-              <w:t xml:space="preserve">3 </w:t>
-            </w:r>
-            <w:proofErr w:type="spellStart"/>
-            <w:r>
-              <w:t>Stunden</w:t>
-            </w:r>
-            <w:proofErr w:type="spellEnd"/>
+              <w:t>3 Stunden</w:t>
+            </w:r>
           </w:p>
         </w:tc>
         <w:tc>
@@ -413,36 +244,19 @@
             <w:tcW w:w="5527" w:type="dxa"/>
           </w:tcPr>
           <w:p>
-            <w:proofErr w:type="spellStart"/>
-            <w:r>
-              <w:t>Hinzugefügte</w:t>
-            </w:r>
-            <w:proofErr w:type="spellEnd"/>
-            <w:r>
-              <w:t xml:space="preserve"> </w:t>
-            </w:r>
-            <w:proofErr w:type="spellStart"/>
-            <w:r>
-              <w:t>Bildschirme</w:t>
-            </w:r>
-            <w:proofErr w:type="spellEnd"/>
-            <w:r>
-              <w:t>:</w:t>
-            </w:r>
-          </w:p>
-          <w:p>
-            <w:proofErr w:type="spellStart"/>
+            <w:r>
+              <w:t>Hinzugefügte Bildschirme:</w:t>
+            </w:r>
+          </w:p>
+          <w:p>
             <w:r>
               <w:t>Loginseite</w:t>
             </w:r>
-            <w:proofErr w:type="spellEnd"/>
-          </w:p>
-          <w:p>
-            <w:proofErr w:type="spellStart"/>
+          </w:p>
+          <w:p>
             <w:r>
               <w:t>Hauptseite</w:t>
             </w:r>
-            <w:proofErr w:type="spellEnd"/>
           </w:p>
           <w:p>
             <w:r>
@@ -450,82 +264,14 @@
             </w:r>
           </w:p>
           <w:p>
-            <w:proofErr w:type="spellStart"/>
-            <w:r>
-              <w:t>Die</w:t>
-            </w:r>
-            <w:proofErr w:type="spellEnd"/>
-            <w:r>
-              <w:t xml:space="preserve"> Administrator- </w:t>
-            </w:r>
-            <w:proofErr w:type="spellStart"/>
-            <w:r>
-              <w:t>oder</w:t>
-            </w:r>
-            <w:proofErr w:type="spellEnd"/>
-            <w:r>
-              <w:t xml:space="preserve"> </w:t>
-            </w:r>
-            <w:proofErr w:type="spellStart"/>
-            <w:r>
-              <w:t>Mitarbeiteranmeldung</w:t>
-            </w:r>
-            <w:proofErr w:type="spellEnd"/>
-            <w:r>
-              <w:t xml:space="preserve"> </w:t>
-            </w:r>
-            <w:proofErr w:type="spellStart"/>
-            <w:r>
-              <w:t>erfolgt</w:t>
-            </w:r>
-            <w:proofErr w:type="spellEnd"/>
-            <w:r>
-              <w:t xml:space="preserve"> </w:t>
-            </w:r>
-            <w:proofErr w:type="spellStart"/>
-            <w:r>
-              <w:t>über</w:t>
-            </w:r>
-            <w:proofErr w:type="spellEnd"/>
-            <w:r>
-              <w:t xml:space="preserve"> </w:t>
-            </w:r>
-            <w:proofErr w:type="spellStart"/>
-            <w:r>
-              <w:t>denselben</w:t>
-            </w:r>
-            <w:proofErr w:type="spellEnd"/>
-            <w:r>
-              <w:t xml:space="preserve"> </w:t>
-            </w:r>
-            <w:proofErr w:type="spellStart"/>
-            <w:r>
-              <w:t>Bildschirm</w:t>
-            </w:r>
-            <w:proofErr w:type="spellEnd"/>
-          </w:p>
-          <w:p>
-            <w:proofErr w:type="spellStart"/>
-            <w:r>
-              <w:t>Datenbankänderungen</w:t>
-            </w:r>
-            <w:proofErr w:type="spellEnd"/>
-            <w:r>
-              <w:t xml:space="preserve"> </w:t>
-            </w:r>
-            <w:proofErr w:type="spellStart"/>
-            <w:r>
-              <w:t>vorgenommen</w:t>
-            </w:r>
-            <w:proofErr w:type="spellEnd"/>
-            <w:r>
-              <w:t xml:space="preserve"> </w:t>
-            </w:r>
-            <w:proofErr w:type="spellStart"/>
-            <w:r>
-              <w:t>wurden</w:t>
-            </w:r>
-            <w:proofErr w:type="spellEnd"/>
+            <w:r>
+              <w:t>Die Administrator- oder Mitarbeiteranmeldung erfolgt über denselben Bildschirm</w:t>
+            </w:r>
+          </w:p>
+          <w:p>
+            <w:r>
+              <w:t>Datenbankänderungen vorgenommen wurden</w:t>
+            </w:r>
           </w:p>
         </w:tc>
       </w:tr>
@@ -546,13 +292,8 @@
           </w:tcPr>
           <w:p>
             <w:r>
-              <w:t xml:space="preserve">1 </w:t>
-            </w:r>
-            <w:proofErr w:type="spellStart"/>
-            <w:r>
-              <w:t>Stunde</w:t>
-            </w:r>
-            <w:proofErr w:type="spellEnd"/>
+              <w:t>1 Stunde</w:t>
+            </w:r>
           </w:p>
         </w:tc>
         <w:tc>
@@ -560,19 +301,9 @@
             <w:tcW w:w="5527" w:type="dxa"/>
           </w:tcPr>
           <w:p>
-            <w:proofErr w:type="spellStart"/>
-            <w:r>
-              <w:t>Menüeinstellungsbildschirm</w:t>
-            </w:r>
-            <w:proofErr w:type="spellEnd"/>
-            <w:r>
-              <w:t xml:space="preserve"> </w:t>
-            </w:r>
-            <w:proofErr w:type="spellStart"/>
-            <w:r>
-              <w:t>hinzugefügt</w:t>
-            </w:r>
-            <w:proofErr w:type="spellEnd"/>
+            <w:r>
+              <w:t>Menüeinstellungsbildschirm hinzugefügt</w:t>
+            </w:r>
           </w:p>
         </w:tc>
       </w:tr>
@@ -593,13 +324,8 @@
           </w:tcPr>
           <w:p>
             <w:r>
-              <w:t xml:space="preserve">3,5 </w:t>
-            </w:r>
-            <w:proofErr w:type="spellStart"/>
-            <w:r>
-              <w:t>Stunden</w:t>
-            </w:r>
-            <w:proofErr w:type="spellEnd"/>
+              <w:t>3,5 Stunden</w:t>
+            </w:r>
           </w:p>
         </w:tc>
         <w:tc>
@@ -607,54 +333,12 @@
             <w:tcW w:w="5527" w:type="dxa"/>
           </w:tcPr>
           <w:p>
-            <w:proofErr w:type="spellStart"/>
-            <w:r>
-              <w:t>Datenbankdatenextraktion</w:t>
-            </w:r>
-            <w:proofErr w:type="spellEnd"/>
-            <w:r>
-              <w:t xml:space="preserve"> </w:t>
-            </w:r>
-            <w:proofErr w:type="spellStart"/>
-            <w:r>
-              <w:t>und</w:t>
-            </w:r>
-            <w:proofErr w:type="spellEnd"/>
-            <w:r>
-              <w:t xml:space="preserve"> </w:t>
-            </w:r>
-            <w:proofErr w:type="spellStart"/>
-            <w:r>
-              <w:t>neue</w:t>
-            </w:r>
-            <w:proofErr w:type="spellEnd"/>
-            <w:r>
-              <w:t xml:space="preserve"> </w:t>
-            </w:r>
-            <w:proofErr w:type="spellStart"/>
-            <w:r>
-              <w:t>Datenbankzuordnungen</w:t>
-            </w:r>
-            <w:proofErr w:type="spellEnd"/>
-            <w:r>
-              <w:t xml:space="preserve"> </w:t>
-            </w:r>
-            <w:proofErr w:type="spellStart"/>
-            <w:r>
-              <w:t>für</w:t>
-            </w:r>
-            <w:proofErr w:type="spellEnd"/>
-            <w:r>
-              <w:t xml:space="preserve"> Men</w:t>
-            </w:r>
-            <w:r>
-              <w:t xml:space="preserve">u </w:t>
-            </w:r>
-            <w:proofErr w:type="spellStart"/>
-            <w:r>
-              <w:t>Settings</w:t>
-            </w:r>
-            <w:proofErr w:type="spellEnd"/>
+            <w:r>
+              <w:t>Datenbankdatenextraktion und neue Datenbankzuordnungen für Men</w:t>
+            </w:r>
+            <w:r>
+              <w:t>u Settings</w:t>
+            </w:r>
           </w:p>
         </w:tc>
       </w:tr>
@@ -663,19 +347,31 @@
           <w:tcPr>
             <w:tcW w:w="1838" w:type="dxa"/>
           </w:tcPr>
-          <w:p/>
+          <w:p>
+            <w:r>
+              <w:t>30.04.2022</w:t>
+            </w:r>
+          </w:p>
         </w:tc>
         <w:tc>
           <w:tcPr>
             <w:tcW w:w="1985" w:type="dxa"/>
           </w:tcPr>
-          <w:p/>
+          <w:p>
+            <w:r>
+              <w:t>6 Stunden</w:t>
+            </w:r>
+          </w:p>
         </w:tc>
         <w:tc>
           <w:tcPr>
             <w:tcW w:w="5527" w:type="dxa"/>
           </w:tcPr>
-          <w:p/>
+          <w:p>
+            <w:r>
+              <w:t>Menusettings algorithm</w:t>
+            </w:r>
+          </w:p>
         </w:tc>
       </w:tr>
       <w:tr>
@@ -683,19 +379,43 @@
           <w:tcPr>
             <w:tcW w:w="1838" w:type="dxa"/>
           </w:tcPr>
-          <w:p/>
+          <w:p>
+            <w:r>
+              <w:t>01.05.2022</w:t>
+            </w:r>
+          </w:p>
         </w:tc>
         <w:tc>
           <w:tcPr>
             <w:tcW w:w="1985" w:type="dxa"/>
           </w:tcPr>
-          <w:p/>
+          <w:p>
+            <w:r>
+              <w:t>2 Stunden</w:t>
+            </w:r>
+          </w:p>
         </w:tc>
         <w:tc>
           <w:tcPr>
             <w:tcW w:w="5527" w:type="dxa"/>
           </w:tcPr>
-          <w:p/>
+          <w:p>
+            <w:r>
+              <w:t xml:space="preserve">Menusettings’s </w:t>
+            </w:r>
+            <w:r>
+              <w:t xml:space="preserve">aktualisieren und </w:t>
+            </w:r>
+            <w:r>
+              <w:t xml:space="preserve">entfernen </w:t>
+            </w:r>
+            <w:r>
+              <w:t>Funktionen</w:t>
+            </w:r>
+            <w:r>
+              <w:t xml:space="preserve"> aktiviert werden.</w:t>
+            </w:r>
+          </w:p>
         </w:tc>
       </w:tr>
       <w:tr>
@@ -729,13 +449,8 @@
             <w:pPr>
               <w:jc w:val="right"/>
             </w:pPr>
-            <w:proofErr w:type="spellStart"/>
-            <w:r>
-              <w:t>Summe</w:t>
-            </w:r>
-            <w:proofErr w:type="spellEnd"/>
-            <w:r>
-              <w:t>:</w:t>
+            <w:r>
+              <w:t>Summe:</w:t>
             </w:r>
           </w:p>
         </w:tc>
@@ -745,16 +460,11 @@
           </w:tcPr>
           <w:p>
             <w:r>
-              <w:t>9</w:t>
-            </w:r>
-            <w:r>
-              <w:t xml:space="preserve"> </w:t>
-            </w:r>
-            <w:proofErr w:type="spellStart"/>
-            <w:r>
-              <w:t>Stunden</w:t>
-            </w:r>
-            <w:proofErr w:type="spellEnd"/>
+              <w:t>17</w:t>
+            </w:r>
+            <w:r>
+              <w:t xml:space="preserve"> Stunden</w:t>
+            </w:r>
           </w:p>
         </w:tc>
       </w:tr>

</xml_diff>

<commit_message>
Funktionen zum Hinzufügen und Entfernen von Inhalten wurden in Betrieb genommen.
</commit_message>
<xml_diff>
--- a/Stundenliste.docx
+++ b/Stundenliste.docx
@@ -1,6 +1,6 @@
 
 <file path=word/document.xml><?xml version="1.0" encoding="utf-8"?>
-<w:document xmlns:wpc="http://schemas.microsoft.com/office/word/2010/wordprocessingCanvas" xmlns:cx="http://schemas.microsoft.com/office/drawing/2014/chartex" xmlns:cx1="http://schemas.microsoft.com/office/drawing/2015/9/8/chartex" xmlns:cx2="http://schemas.microsoft.com/office/drawing/2015/10/21/chartex" xmlns:cx3="http://schemas.microsoft.com/office/drawing/2016/5/9/chartex" xmlns:cx4="http://schemas.microsoft.com/office/drawing/2016/5/10/chartex" xmlns:cx5="http://schemas.microsoft.com/office/drawing/2016/5/11/chartex" xmlns:cx6="http://schemas.microsoft.com/office/drawing/2016/5/12/chartex" xmlns:cx7="http://schemas.microsoft.com/office/drawing/2016/5/13/chartex" xmlns:cx8="http://schemas.microsoft.com/office/drawing/2016/5/14/chartex" xmlns:mc="http://schemas.openxmlformats.org/markup-compatibility/2006" xmlns:aink="http://schemas.microsoft.com/office/drawing/2016/ink" xmlns:am3d="http://schemas.microsoft.com/office/drawing/2017/model3d" xmlns:o="urn:schemas-microsoft-com:office:office" xmlns:r="http://schemas.openxmlformats.org/officeDocument/2006/relationships" xmlns:m="http://schemas.openxmlformats.org/officeDocument/2006/math" xmlns:v="urn:schemas-microsoft-com:vml" xmlns:wp14="http://schemas.microsoft.com/office/word/2010/wordprocessingDrawing" xmlns:wp="http://schemas.openxmlformats.org/drawingml/2006/wordprocessingDrawing" xmlns:w10="urn:schemas-microsoft-com:office:word" xmlns:w="http://schemas.openxmlformats.org/wordprocessingml/2006/main" xmlns:w14="http://schemas.microsoft.com/office/word/2010/wordml" xmlns:w15="http://schemas.microsoft.com/office/word/2012/wordml" xmlns:w16cex="http://schemas.microsoft.com/office/word/2018/wordml/cex" xmlns:w16cid="http://schemas.microsoft.com/office/word/2016/wordml/cid" xmlns:w16="http://schemas.microsoft.com/office/word/2018/wordml" xmlns:w16sdtdh="http://schemas.microsoft.com/office/word/2020/wordml/sdtdatahash" xmlns:w16se="http://schemas.microsoft.com/office/word/2015/wordml/symex" xmlns:wpg="http://schemas.microsoft.com/office/word/2010/wordprocessingGroup" xmlns:wpi="http://schemas.microsoft.com/office/word/2010/wordprocessingInk" xmlns:wne="http://schemas.microsoft.com/office/word/2006/wordml" xmlns:wps="http://schemas.microsoft.com/office/word/2010/wordprocessingShape" mc:Ignorable="w14 w15 w16se w16cid w16 w16cex w16sdtdh wp14">
+<w:document xmlns:wpc="http://schemas.microsoft.com/office/word/2010/wordprocessingCanvas" xmlns:cx="http://schemas.microsoft.com/office/drawing/2014/chartex" xmlns:cx1="http://schemas.microsoft.com/office/drawing/2015/9/8/chartex" xmlns:cx2="http://schemas.microsoft.com/office/drawing/2015/10/21/chartex" xmlns:cx3="http://schemas.microsoft.com/office/drawing/2016/5/9/chartex" xmlns:cx4="http://schemas.microsoft.com/office/drawing/2016/5/10/chartex" xmlns:cx5="http://schemas.microsoft.com/office/drawing/2016/5/11/chartex" xmlns:cx6="http://schemas.microsoft.com/office/drawing/2016/5/12/chartex" xmlns:cx7="http://schemas.microsoft.com/office/drawing/2016/5/13/chartex" xmlns:cx8="http://schemas.microsoft.com/office/drawing/2016/5/14/chartex" xmlns:mc="http://schemas.openxmlformats.org/markup-compatibility/2006" xmlns:aink="http://schemas.microsoft.com/office/drawing/2016/ink" xmlns:am3d="http://schemas.microsoft.com/office/drawing/2017/model3d" xmlns:o="urn:schemas-microsoft-com:office:office" xmlns:oel="http://schemas.microsoft.com/office/2019/extlst" xmlns:r="http://schemas.openxmlformats.org/officeDocument/2006/relationships" xmlns:m="http://schemas.openxmlformats.org/officeDocument/2006/math" xmlns:v="urn:schemas-microsoft-com:vml" xmlns:wp14="http://schemas.microsoft.com/office/word/2010/wordprocessingDrawing" xmlns:wp="http://schemas.openxmlformats.org/drawingml/2006/wordprocessingDrawing" xmlns:w10="urn:schemas-microsoft-com:office:word" xmlns:w="http://schemas.openxmlformats.org/wordprocessingml/2006/main" xmlns:w14="http://schemas.microsoft.com/office/word/2010/wordml" xmlns:w15="http://schemas.microsoft.com/office/word/2012/wordml" xmlns:w16cex="http://schemas.microsoft.com/office/word/2018/wordml/cex" xmlns:w16cid="http://schemas.microsoft.com/office/word/2016/wordml/cid" xmlns:w16="http://schemas.microsoft.com/office/word/2018/wordml" xmlns:w16sdtdh="http://schemas.microsoft.com/office/word/2020/wordml/sdtdatahash" xmlns:w16se="http://schemas.microsoft.com/office/word/2015/wordml/symex" xmlns:wpg="http://schemas.microsoft.com/office/word/2010/wordprocessingGroup" xmlns:wpi="http://schemas.microsoft.com/office/word/2010/wordprocessingInk" xmlns:wne="http://schemas.microsoft.com/office/word/2006/wordml" xmlns:wps="http://schemas.microsoft.com/office/word/2010/wordprocessingShape" mc:Ignorable="w14 w15 w16se w16cid w16 w16cex w16sdtdh wp14">
   <w:body>
     <w:p>
       <w:pPr>
@@ -11,6 +11,7 @@
           <w:szCs w:val="36"/>
         </w:rPr>
       </w:pPr>
+      <w:proofErr w:type="spellStart"/>
       <w:r>
         <w:rPr>
           <w:b/>
@@ -20,6 +21,7 @@
         </w:rPr>
         <w:t>Stundenliste</w:t>
       </w:r>
+      <w:proofErr w:type="spellEnd"/>
       <w:r>
         <w:rPr>
           <w:b/>
@@ -61,6 +63,7 @@
                 <w:szCs w:val="28"/>
               </w:rPr>
             </w:pPr>
+            <w:proofErr w:type="spellStart"/>
             <w:r>
               <w:rPr>
                 <w:b/>
@@ -70,6 +73,7 @@
               </w:rPr>
               <w:t>Datum</w:t>
             </w:r>
+            <w:proofErr w:type="spellEnd"/>
           </w:p>
         </w:tc>
         <w:tc>
@@ -87,6 +91,7 @@
                 <w:szCs w:val="28"/>
               </w:rPr>
             </w:pPr>
+            <w:proofErr w:type="spellStart"/>
             <w:r>
               <w:rPr>
                 <w:b/>
@@ -96,6 +101,7 @@
               </w:rPr>
               <w:t>Dauer</w:t>
             </w:r>
+            <w:proofErr w:type="spellEnd"/>
           </w:p>
         </w:tc>
         <w:tc>
@@ -146,8 +152,13 @@
               <w:t>2</w:t>
             </w:r>
             <w:r>
-              <w:t xml:space="preserve"> Stunden</w:t>
-            </w:r>
+              <w:t xml:space="preserve"> </w:t>
+            </w:r>
+            <w:proofErr w:type="spellStart"/>
+            <w:r>
+              <w:t>Stunden</w:t>
+            </w:r>
+            <w:proofErr w:type="spellEnd"/>
           </w:p>
         </w:tc>
         <w:tc>
@@ -155,24 +166,67 @@
             <w:tcW w:w="5527" w:type="dxa"/>
           </w:tcPr>
           <w:p>
-            <w:r>
-              <w:t xml:space="preserve">Anlegen der Klassen </w:t>
-            </w:r>
-            <w:r>
-              <w:t>Person, Customer</w:t>
-            </w:r>
+            <w:proofErr w:type="spellStart"/>
+            <w:r>
+              <w:t>Anlegen</w:t>
+            </w:r>
+            <w:proofErr w:type="spellEnd"/>
+            <w:r>
+              <w:t xml:space="preserve"> der </w:t>
+            </w:r>
+            <w:proofErr w:type="spellStart"/>
+            <w:r>
+              <w:t>Klassen</w:t>
+            </w:r>
+            <w:proofErr w:type="spellEnd"/>
+            <w:r>
+              <w:t xml:space="preserve"> </w:t>
+            </w:r>
+            <w:proofErr w:type="spellStart"/>
+            <w:r>
+              <w:t>Person</w:t>
+            </w:r>
+            <w:proofErr w:type="spellEnd"/>
             <w:r>
               <w:t xml:space="preserve">, </w:t>
             </w:r>
+            <w:proofErr w:type="spellStart"/>
+            <w:r>
+              <w:t>Customer</w:t>
+            </w:r>
+            <w:proofErr w:type="spellEnd"/>
+            <w:r>
+              <w:t xml:space="preserve">, </w:t>
+            </w:r>
+            <w:proofErr w:type="spellStart"/>
             <w:r>
               <w:t>Admin</w:t>
             </w:r>
+            <w:proofErr w:type="spellEnd"/>
             <w:r>
               <w:t xml:space="preserve">, </w:t>
             </w:r>
-            <w:r>
-              <w:t>Employee, Menu, Produkt, Transactions</w:t>
-            </w:r>
+            <w:proofErr w:type="spellStart"/>
+            <w:r>
+              <w:t>Employee</w:t>
+            </w:r>
+            <w:proofErr w:type="spellEnd"/>
+            <w:r>
+              <w:t xml:space="preserve">, Menu, </w:t>
+            </w:r>
+            <w:proofErr w:type="spellStart"/>
+            <w:r>
+              <w:t>Produkt</w:t>
+            </w:r>
+            <w:proofErr w:type="spellEnd"/>
+            <w:r>
+              <w:t xml:space="preserve">, </w:t>
+            </w:r>
+            <w:proofErr w:type="spellStart"/>
+            <w:r>
+              <w:t>Transactions</w:t>
+            </w:r>
+            <w:proofErr w:type="spellEnd"/>
           </w:p>
         </w:tc>
       </w:tr>
@@ -193,8 +247,13 @@
           </w:tcPr>
           <w:p>
             <w:r>
-              <w:t>2,5 Stunden</w:t>
-            </w:r>
+              <w:t xml:space="preserve">2,5 </w:t>
+            </w:r>
+            <w:proofErr w:type="spellStart"/>
+            <w:r>
+              <w:t>Stunden</w:t>
+            </w:r>
+            <w:proofErr w:type="spellEnd"/>
           </w:p>
         </w:tc>
         <w:tc>
@@ -202,18 +261,132 @@
             <w:tcW w:w="5527" w:type="dxa"/>
           </w:tcPr>
           <w:p>
-            <w:r>
-              <w:t>Die Datenbankverbindung wurde hergestellt.</w:t>
-            </w:r>
-          </w:p>
-          <w:p>
-            <w:r>
-              <w:t>Dateneingabe, Datenlöschung, Datenaktualisierung sind möglich.</w:t>
-            </w:r>
-          </w:p>
-          <w:p>
-            <w:r>
-              <w:t>Der Bildschirm zum Hinzufügen von Produkten wird erstellt.</w:t>
+            <w:proofErr w:type="spellStart"/>
+            <w:r>
+              <w:t>Die</w:t>
+            </w:r>
+            <w:proofErr w:type="spellEnd"/>
+            <w:r>
+              <w:t xml:space="preserve"> </w:t>
+            </w:r>
+            <w:proofErr w:type="spellStart"/>
+            <w:r>
+              <w:t>Datenbankverbindung</w:t>
+            </w:r>
+            <w:proofErr w:type="spellEnd"/>
+            <w:r>
+              <w:t xml:space="preserve"> </w:t>
+            </w:r>
+            <w:proofErr w:type="spellStart"/>
+            <w:r>
+              <w:t>wurde</w:t>
+            </w:r>
+            <w:proofErr w:type="spellEnd"/>
+            <w:r>
+              <w:t xml:space="preserve"> </w:t>
+            </w:r>
+            <w:proofErr w:type="spellStart"/>
+            <w:r>
+              <w:t>hergestellt</w:t>
+            </w:r>
+            <w:proofErr w:type="spellEnd"/>
+            <w:r>
+              <w:t>.</w:t>
+            </w:r>
+          </w:p>
+          <w:p>
+            <w:proofErr w:type="spellStart"/>
+            <w:r>
+              <w:t>Dateneingabe</w:t>
+            </w:r>
+            <w:proofErr w:type="spellEnd"/>
+            <w:r>
+              <w:t xml:space="preserve">, </w:t>
+            </w:r>
+            <w:proofErr w:type="spellStart"/>
+            <w:r>
+              <w:t>Datenlöschung</w:t>
+            </w:r>
+            <w:proofErr w:type="spellEnd"/>
+            <w:r>
+              <w:t xml:space="preserve">, </w:t>
+            </w:r>
+            <w:proofErr w:type="spellStart"/>
+            <w:r>
+              <w:t>Datenaktualisierung</w:t>
+            </w:r>
+            <w:proofErr w:type="spellEnd"/>
+            <w:r>
+              <w:t xml:space="preserve"> </w:t>
+            </w:r>
+            <w:proofErr w:type="spellStart"/>
+            <w:r>
+              <w:t>sind</w:t>
+            </w:r>
+            <w:proofErr w:type="spellEnd"/>
+            <w:r>
+              <w:t xml:space="preserve"> </w:t>
+            </w:r>
+            <w:proofErr w:type="spellStart"/>
+            <w:r>
+              <w:t>möglich</w:t>
+            </w:r>
+            <w:proofErr w:type="spellEnd"/>
+            <w:r>
+              <w:t>.</w:t>
+            </w:r>
+          </w:p>
+          <w:p>
+            <w:r>
+              <w:t xml:space="preserve">Der </w:t>
+            </w:r>
+            <w:proofErr w:type="spellStart"/>
+            <w:r>
+              <w:t>Bildschirm</w:t>
+            </w:r>
+            <w:proofErr w:type="spellEnd"/>
+            <w:r>
+              <w:t xml:space="preserve"> zum </w:t>
+            </w:r>
+            <w:proofErr w:type="spellStart"/>
+            <w:r>
+              <w:t>Hinzufügen</w:t>
+            </w:r>
+            <w:proofErr w:type="spellEnd"/>
+            <w:r>
+              <w:t xml:space="preserve"> </w:t>
+            </w:r>
+            <w:proofErr w:type="spellStart"/>
+            <w:r>
+              <w:t>von</w:t>
+            </w:r>
+            <w:proofErr w:type="spellEnd"/>
+            <w:r>
+              <w:t xml:space="preserve"> </w:t>
+            </w:r>
+            <w:proofErr w:type="spellStart"/>
+            <w:r>
+              <w:t>Produkten</w:t>
+            </w:r>
+            <w:proofErr w:type="spellEnd"/>
+            <w:r>
+              <w:t xml:space="preserve"> </w:t>
+            </w:r>
+            <w:proofErr w:type="spellStart"/>
+            <w:r>
+              <w:t>wird</w:t>
+            </w:r>
+            <w:proofErr w:type="spellEnd"/>
+            <w:r>
+              <w:t xml:space="preserve"> </w:t>
+            </w:r>
+            <w:proofErr w:type="spellStart"/>
+            <w:r>
+              <w:t>erstellt</w:t>
+            </w:r>
+            <w:proofErr w:type="spellEnd"/>
+            <w:r>
+              <w:t>.</w:t>
             </w:r>
           </w:p>
         </w:tc>
@@ -235,8 +408,13 @@
           </w:tcPr>
           <w:p>
             <w:r>
-              <w:t>3 Stunden</w:t>
-            </w:r>
+              <w:t xml:space="preserve">3 </w:t>
+            </w:r>
+            <w:proofErr w:type="spellStart"/>
+            <w:r>
+              <w:t>Stunden</w:t>
+            </w:r>
+            <w:proofErr w:type="spellEnd"/>
           </w:p>
         </w:tc>
         <w:tc>
@@ -244,19 +422,36 @@
             <w:tcW w:w="5527" w:type="dxa"/>
           </w:tcPr>
           <w:p>
-            <w:r>
-              <w:t>Hinzugefügte Bildschirme:</w:t>
-            </w:r>
-          </w:p>
-          <w:p>
+            <w:proofErr w:type="spellStart"/>
+            <w:r>
+              <w:t>Hinzugefügte</w:t>
+            </w:r>
+            <w:proofErr w:type="spellEnd"/>
+            <w:r>
+              <w:t xml:space="preserve"> </w:t>
+            </w:r>
+            <w:proofErr w:type="spellStart"/>
+            <w:r>
+              <w:t>Bildschirme</w:t>
+            </w:r>
+            <w:proofErr w:type="spellEnd"/>
+            <w:r>
+              <w:t>:</w:t>
+            </w:r>
+          </w:p>
+          <w:p>
+            <w:proofErr w:type="spellStart"/>
             <w:r>
               <w:t>Loginseite</w:t>
             </w:r>
-          </w:p>
-          <w:p>
+            <w:proofErr w:type="spellEnd"/>
+          </w:p>
+          <w:p>
+            <w:proofErr w:type="spellStart"/>
             <w:r>
               <w:t>Hauptseite</w:t>
             </w:r>
+            <w:proofErr w:type="spellEnd"/>
           </w:p>
           <w:p>
             <w:r>
@@ -264,14 +459,82 @@
             </w:r>
           </w:p>
           <w:p>
-            <w:r>
-              <w:t>Die Administrator- oder Mitarbeiteranmeldung erfolgt über denselben Bildschirm</w:t>
-            </w:r>
-          </w:p>
-          <w:p>
-            <w:r>
-              <w:t>Datenbankänderungen vorgenommen wurden</w:t>
-            </w:r>
+            <w:proofErr w:type="spellStart"/>
+            <w:r>
+              <w:t>Die</w:t>
+            </w:r>
+            <w:proofErr w:type="spellEnd"/>
+            <w:r>
+              <w:t xml:space="preserve"> Administrator- </w:t>
+            </w:r>
+            <w:proofErr w:type="spellStart"/>
+            <w:r>
+              <w:t>oder</w:t>
+            </w:r>
+            <w:proofErr w:type="spellEnd"/>
+            <w:r>
+              <w:t xml:space="preserve"> </w:t>
+            </w:r>
+            <w:proofErr w:type="spellStart"/>
+            <w:r>
+              <w:t>Mitarbeiteranmeldung</w:t>
+            </w:r>
+            <w:proofErr w:type="spellEnd"/>
+            <w:r>
+              <w:t xml:space="preserve"> </w:t>
+            </w:r>
+            <w:proofErr w:type="spellStart"/>
+            <w:r>
+              <w:t>erfolgt</w:t>
+            </w:r>
+            <w:proofErr w:type="spellEnd"/>
+            <w:r>
+              <w:t xml:space="preserve"> </w:t>
+            </w:r>
+            <w:proofErr w:type="spellStart"/>
+            <w:r>
+              <w:t>über</w:t>
+            </w:r>
+            <w:proofErr w:type="spellEnd"/>
+            <w:r>
+              <w:t xml:space="preserve"> </w:t>
+            </w:r>
+            <w:proofErr w:type="spellStart"/>
+            <w:r>
+              <w:t>denselben</w:t>
+            </w:r>
+            <w:proofErr w:type="spellEnd"/>
+            <w:r>
+              <w:t xml:space="preserve"> </w:t>
+            </w:r>
+            <w:proofErr w:type="spellStart"/>
+            <w:r>
+              <w:t>Bildschirm</w:t>
+            </w:r>
+            <w:proofErr w:type="spellEnd"/>
+          </w:p>
+          <w:p>
+            <w:proofErr w:type="spellStart"/>
+            <w:r>
+              <w:t>Datenbankänderungen</w:t>
+            </w:r>
+            <w:proofErr w:type="spellEnd"/>
+            <w:r>
+              <w:t xml:space="preserve"> </w:t>
+            </w:r>
+            <w:proofErr w:type="spellStart"/>
+            <w:r>
+              <w:t>vorgenommen</w:t>
+            </w:r>
+            <w:proofErr w:type="spellEnd"/>
+            <w:r>
+              <w:t xml:space="preserve"> </w:t>
+            </w:r>
+            <w:proofErr w:type="spellStart"/>
+            <w:r>
+              <w:t>wurden</w:t>
+            </w:r>
+            <w:proofErr w:type="spellEnd"/>
           </w:p>
         </w:tc>
       </w:tr>
@@ -292,8 +555,13 @@
           </w:tcPr>
           <w:p>
             <w:r>
-              <w:t>1 Stunde</w:t>
-            </w:r>
+              <w:t xml:space="preserve">1 </w:t>
+            </w:r>
+            <w:proofErr w:type="spellStart"/>
+            <w:r>
+              <w:t>Stunde</w:t>
+            </w:r>
+            <w:proofErr w:type="spellEnd"/>
           </w:p>
         </w:tc>
         <w:tc>
@@ -301,9 +569,19 @@
             <w:tcW w:w="5527" w:type="dxa"/>
           </w:tcPr>
           <w:p>
-            <w:r>
-              <w:t>Menüeinstellungsbildschirm hinzugefügt</w:t>
-            </w:r>
+            <w:proofErr w:type="spellStart"/>
+            <w:r>
+              <w:t>Menüeinstellungsbildschirm</w:t>
+            </w:r>
+            <w:proofErr w:type="spellEnd"/>
+            <w:r>
+              <w:t xml:space="preserve"> </w:t>
+            </w:r>
+            <w:proofErr w:type="spellStart"/>
+            <w:r>
+              <w:t>hinzugefügt</w:t>
+            </w:r>
+            <w:proofErr w:type="spellEnd"/>
           </w:p>
         </w:tc>
       </w:tr>
@@ -324,8 +602,13 @@
           </w:tcPr>
           <w:p>
             <w:r>
-              <w:t>3,5 Stunden</w:t>
-            </w:r>
+              <w:t xml:space="preserve">3,5 </w:t>
+            </w:r>
+            <w:proofErr w:type="spellStart"/>
+            <w:r>
+              <w:t>Stunden</w:t>
+            </w:r>
+            <w:proofErr w:type="spellEnd"/>
           </w:p>
         </w:tc>
         <w:tc>
@@ -333,12 +616,54 @@
             <w:tcW w:w="5527" w:type="dxa"/>
           </w:tcPr>
           <w:p>
-            <w:r>
-              <w:t>Datenbankdatenextraktion und neue Datenbankzuordnungen für Men</w:t>
-            </w:r>
-            <w:r>
-              <w:t>u Settings</w:t>
-            </w:r>
+            <w:proofErr w:type="spellStart"/>
+            <w:r>
+              <w:t>Datenbankdatenextraktion</w:t>
+            </w:r>
+            <w:proofErr w:type="spellEnd"/>
+            <w:r>
+              <w:t xml:space="preserve"> </w:t>
+            </w:r>
+            <w:proofErr w:type="spellStart"/>
+            <w:r>
+              <w:t>und</w:t>
+            </w:r>
+            <w:proofErr w:type="spellEnd"/>
+            <w:r>
+              <w:t xml:space="preserve"> </w:t>
+            </w:r>
+            <w:proofErr w:type="spellStart"/>
+            <w:r>
+              <w:t>neue</w:t>
+            </w:r>
+            <w:proofErr w:type="spellEnd"/>
+            <w:r>
+              <w:t xml:space="preserve"> </w:t>
+            </w:r>
+            <w:proofErr w:type="spellStart"/>
+            <w:r>
+              <w:t>Datenbankzuordnungen</w:t>
+            </w:r>
+            <w:proofErr w:type="spellEnd"/>
+            <w:r>
+              <w:t xml:space="preserve"> </w:t>
+            </w:r>
+            <w:proofErr w:type="spellStart"/>
+            <w:r>
+              <w:t>für</w:t>
+            </w:r>
+            <w:proofErr w:type="spellEnd"/>
+            <w:r>
+              <w:t xml:space="preserve"> Men</w:t>
+            </w:r>
+            <w:r>
+              <w:t xml:space="preserve">u </w:t>
+            </w:r>
+            <w:proofErr w:type="spellStart"/>
+            <w:r>
+              <w:t>Settings</w:t>
+            </w:r>
+            <w:proofErr w:type="spellEnd"/>
           </w:p>
         </w:tc>
       </w:tr>
@@ -359,8 +684,13 @@
           </w:tcPr>
           <w:p>
             <w:r>
-              <w:t>6 Stunden</w:t>
-            </w:r>
+              <w:t xml:space="preserve">6 </w:t>
+            </w:r>
+            <w:proofErr w:type="spellStart"/>
+            <w:r>
+              <w:t>Stunden</w:t>
+            </w:r>
+            <w:proofErr w:type="spellEnd"/>
           </w:p>
         </w:tc>
         <w:tc>
@@ -368,9 +698,19 @@
             <w:tcW w:w="5527" w:type="dxa"/>
           </w:tcPr>
           <w:p>
-            <w:r>
-              <w:t>Menusettings algorithm</w:t>
-            </w:r>
+            <w:proofErr w:type="spellStart"/>
+            <w:r>
+              <w:t>Menusettings</w:t>
+            </w:r>
+            <w:proofErr w:type="spellEnd"/>
+            <w:r>
+              <w:t xml:space="preserve"> </w:t>
+            </w:r>
+            <w:proofErr w:type="spellStart"/>
+            <w:r>
+              <w:t>algorithm</w:t>
+            </w:r>
+            <w:proofErr w:type="spellEnd"/>
           </w:p>
         </w:tc>
       </w:tr>
@@ -391,8 +731,13 @@
           </w:tcPr>
           <w:p>
             <w:r>
-              <w:t>2 Stunden</w:t>
-            </w:r>
+              <w:t xml:space="preserve">2 </w:t>
+            </w:r>
+            <w:proofErr w:type="spellStart"/>
+            <w:r>
+              <w:t>Stunden</w:t>
+            </w:r>
+            <w:proofErr w:type="spellEnd"/>
           </w:p>
         </w:tc>
         <w:tc>
@@ -400,20 +745,61 @@
             <w:tcW w:w="5527" w:type="dxa"/>
           </w:tcPr>
           <w:p>
-            <w:r>
-              <w:t xml:space="preserve">Menusettings’s </w:t>
-            </w:r>
-            <w:r>
-              <w:t xml:space="preserve">aktualisieren und </w:t>
-            </w:r>
-            <w:r>
-              <w:t xml:space="preserve">entfernen </w:t>
-            </w:r>
+            <w:proofErr w:type="spellStart"/>
+            <w:r>
+              <w:t>Menusettings’s</w:t>
+            </w:r>
+            <w:proofErr w:type="spellEnd"/>
+            <w:r>
+              <w:t xml:space="preserve"> </w:t>
+            </w:r>
+            <w:proofErr w:type="spellStart"/>
+            <w:r>
+              <w:t>aktualisieren</w:t>
+            </w:r>
+            <w:proofErr w:type="spellEnd"/>
+            <w:r>
+              <w:t xml:space="preserve"> </w:t>
+            </w:r>
+            <w:proofErr w:type="spellStart"/>
+            <w:r>
+              <w:t>und</w:t>
+            </w:r>
+            <w:proofErr w:type="spellEnd"/>
+            <w:r>
+              <w:t xml:space="preserve"> </w:t>
+            </w:r>
+            <w:proofErr w:type="spellStart"/>
+            <w:r>
+              <w:t>entfernen</w:t>
+            </w:r>
+            <w:proofErr w:type="spellEnd"/>
+            <w:r>
+              <w:t xml:space="preserve"> </w:t>
+            </w:r>
+            <w:proofErr w:type="spellStart"/>
             <w:r>
               <w:t>Funktionen</w:t>
             </w:r>
-            <w:r>
-              <w:t xml:space="preserve"> aktiviert werden.</w:t>
+            <w:proofErr w:type="spellEnd"/>
+            <w:r>
+              <w:t xml:space="preserve"> </w:t>
+            </w:r>
+            <w:proofErr w:type="spellStart"/>
+            <w:r>
+              <w:t>aktiviert</w:t>
+            </w:r>
+            <w:proofErr w:type="spellEnd"/>
+            <w:r>
+              <w:t xml:space="preserve"> </w:t>
+            </w:r>
+            <w:proofErr w:type="spellStart"/>
+            <w:r>
+              <w:t>werden</w:t>
+            </w:r>
+            <w:proofErr w:type="spellEnd"/>
+            <w:r>
+              <w:t>.</w:t>
             </w:r>
           </w:p>
         </w:tc>
@@ -423,19 +809,105 @@
           <w:tcPr>
             <w:tcW w:w="1838" w:type="dxa"/>
           </w:tcPr>
-          <w:p/>
+          <w:p>
+            <w:r>
+              <w:t>31.05.2022</w:t>
+            </w:r>
+          </w:p>
         </w:tc>
         <w:tc>
           <w:tcPr>
             <w:tcW w:w="1985" w:type="dxa"/>
           </w:tcPr>
-          <w:p/>
+          <w:p>
+            <w:r>
+              <w:t xml:space="preserve">1,5 </w:t>
+            </w:r>
+            <w:proofErr w:type="spellStart"/>
+            <w:r>
+              <w:t>Stunden</w:t>
+            </w:r>
+            <w:proofErr w:type="spellEnd"/>
+          </w:p>
         </w:tc>
         <w:tc>
           <w:tcPr>
             <w:tcW w:w="5527" w:type="dxa"/>
           </w:tcPr>
-          <w:p/>
+          <w:p>
+            <w:proofErr w:type="spellStart"/>
+            <w:r>
+              <w:t>Funktionen</w:t>
+            </w:r>
+            <w:proofErr w:type="spellEnd"/>
+            <w:r>
+              <w:t xml:space="preserve"> zum </w:t>
+            </w:r>
+            <w:proofErr w:type="spellStart"/>
+            <w:r>
+              <w:t>Hinzufügen</w:t>
+            </w:r>
+            <w:proofErr w:type="spellEnd"/>
+            <w:r>
+              <w:t xml:space="preserve"> </w:t>
+            </w:r>
+            <w:proofErr w:type="spellStart"/>
+            <w:r>
+              <w:t>und</w:t>
+            </w:r>
+            <w:proofErr w:type="spellEnd"/>
+            <w:r>
+              <w:t xml:space="preserve"> </w:t>
+            </w:r>
+            <w:proofErr w:type="spellStart"/>
+            <w:r>
+              <w:t>Entfernen</w:t>
+            </w:r>
+            <w:proofErr w:type="spellEnd"/>
+            <w:r>
+              <w:t xml:space="preserve"> </w:t>
+            </w:r>
+            <w:proofErr w:type="spellStart"/>
+            <w:r>
+              <w:t>von</w:t>
+            </w:r>
+            <w:proofErr w:type="spellEnd"/>
+            <w:r>
+              <w:t xml:space="preserve"> </w:t>
+            </w:r>
+            <w:proofErr w:type="spellStart"/>
+            <w:r>
+              <w:t>Inhalten</w:t>
+            </w:r>
+            <w:proofErr w:type="spellEnd"/>
+            <w:r>
+              <w:t xml:space="preserve"> </w:t>
+            </w:r>
+            <w:proofErr w:type="spellStart"/>
+            <w:r>
+              <w:t>wurden</w:t>
+            </w:r>
+            <w:proofErr w:type="spellEnd"/>
+            <w:r>
+              <w:t xml:space="preserve"> in </w:t>
+            </w:r>
+            <w:proofErr w:type="spellStart"/>
+            <w:r>
+              <w:t>Betrieb</w:t>
+            </w:r>
+            <w:proofErr w:type="spellEnd"/>
+            <w:r>
+              <w:t xml:space="preserve"> </w:t>
+            </w:r>
+            <w:proofErr w:type="spellStart"/>
+            <w:r>
+              <w:t>genommen</w:t>
+            </w:r>
+            <w:proofErr w:type="spellEnd"/>
+            <w:r>
+              <w:t>.</w:t>
+            </w:r>
+          </w:p>
         </w:tc>
       </w:tr>
       <w:tr>
@@ -449,8 +921,13 @@
             <w:pPr>
               <w:jc w:val="right"/>
             </w:pPr>
-            <w:r>
-              <w:t>Summe:</w:t>
+            <w:proofErr w:type="spellStart"/>
+            <w:r>
+              <w:t>Summe</w:t>
+            </w:r>
+            <w:proofErr w:type="spellEnd"/>
+            <w:r>
+              <w:t>:</w:t>
             </w:r>
           </w:p>
         </w:tc>
@@ -460,11 +937,19 @@
           </w:tcPr>
           <w:p>
             <w:r>
-              <w:t>17</w:t>
-            </w:r>
-            <w:r>
-              <w:t xml:space="preserve"> Stunden</w:t>
-            </w:r>
+              <w:t>1</w:t>
+            </w:r>
+            <w:r>
+              <w:t>8,5</w:t>
+            </w:r>
+            <w:r>
+              <w:t xml:space="preserve"> </w:t>
+            </w:r>
+            <w:proofErr w:type="spellStart"/>
+            <w:r>
+              <w:t>Stunden</w:t>
+            </w:r>
+            <w:proofErr w:type="spellEnd"/>
           </w:p>
         </w:tc>
       </w:tr>

</xml_diff>

<commit_message>
Funktionserweiterungen und Bug Fixes
Müşteri ekranındaki fonksiyonlar tamamlandı.
Silme işlemlerinde bağlı veritabanı tabloları dolayısıyla oluşan hatalara alternatif çözümler bulundu.
Tasarım değişiklikleri.
</commit_message>
<xml_diff>
--- a/Stundenliste.docx
+++ b/Stundenliste.docx
@@ -11,6 +11,7 @@
           <w:szCs w:val="36"/>
         </w:rPr>
       </w:pPr>
+      <w:proofErr w:type="spellStart"/>
       <w:r>
         <w:rPr>
           <w:b/>
@@ -20,6 +21,7 @@
         </w:rPr>
         <w:t>Stundenliste</w:t>
       </w:r>
+      <w:proofErr w:type="spellEnd"/>
       <w:r>
         <w:rPr>
           <w:b/>
@@ -61,6 +63,7 @@
                 <w:szCs w:val="28"/>
               </w:rPr>
             </w:pPr>
+            <w:proofErr w:type="spellStart"/>
             <w:r>
               <w:rPr>
                 <w:b/>
@@ -70,6 +73,7 @@
               </w:rPr>
               <w:t>Datum</w:t>
             </w:r>
+            <w:proofErr w:type="spellEnd"/>
           </w:p>
         </w:tc>
         <w:tc>
@@ -87,6 +91,7 @@
                 <w:szCs w:val="28"/>
               </w:rPr>
             </w:pPr>
+            <w:proofErr w:type="spellStart"/>
             <w:r>
               <w:rPr>
                 <w:b/>
@@ -96,6 +101,7 @@
               </w:rPr>
               <w:t>Dauer</w:t>
             </w:r>
+            <w:proofErr w:type="spellEnd"/>
           </w:p>
         </w:tc>
         <w:tc>
@@ -146,8 +152,13 @@
               <w:t>2</w:t>
             </w:r>
             <w:r>
-              <w:t xml:space="preserve"> Stunden</w:t>
-            </w:r>
+              <w:t xml:space="preserve"> </w:t>
+            </w:r>
+            <w:proofErr w:type="spellStart"/>
+            <w:r>
+              <w:t>Stunden</w:t>
+            </w:r>
+            <w:proofErr w:type="spellEnd"/>
           </w:p>
         </w:tc>
         <w:tc>
@@ -155,24 +166,67 @@
             <w:tcW w:w="5527" w:type="dxa"/>
           </w:tcPr>
           <w:p>
-            <w:r>
-              <w:t xml:space="preserve">Anlegen der Klassen </w:t>
-            </w:r>
-            <w:r>
-              <w:t>Person, Customer</w:t>
-            </w:r>
+            <w:proofErr w:type="spellStart"/>
+            <w:r>
+              <w:t>Anlegen</w:t>
+            </w:r>
+            <w:proofErr w:type="spellEnd"/>
+            <w:r>
+              <w:t xml:space="preserve"> der </w:t>
+            </w:r>
+            <w:proofErr w:type="spellStart"/>
+            <w:r>
+              <w:t>Klassen</w:t>
+            </w:r>
+            <w:proofErr w:type="spellEnd"/>
+            <w:r>
+              <w:t xml:space="preserve"> </w:t>
+            </w:r>
+            <w:proofErr w:type="spellStart"/>
+            <w:r>
+              <w:t>Person</w:t>
+            </w:r>
+            <w:proofErr w:type="spellEnd"/>
             <w:r>
               <w:t xml:space="preserve">, </w:t>
             </w:r>
+            <w:proofErr w:type="spellStart"/>
+            <w:r>
+              <w:t>Customer</w:t>
+            </w:r>
+            <w:proofErr w:type="spellEnd"/>
+            <w:r>
+              <w:t xml:space="preserve">, </w:t>
+            </w:r>
+            <w:proofErr w:type="spellStart"/>
             <w:r>
               <w:t>Admin</w:t>
             </w:r>
+            <w:proofErr w:type="spellEnd"/>
             <w:r>
               <w:t xml:space="preserve">, </w:t>
             </w:r>
-            <w:r>
-              <w:t>Employee, Menu, Produkt, Transactions</w:t>
-            </w:r>
+            <w:proofErr w:type="spellStart"/>
+            <w:r>
+              <w:t>Employee</w:t>
+            </w:r>
+            <w:proofErr w:type="spellEnd"/>
+            <w:r>
+              <w:t xml:space="preserve">, Menu, </w:t>
+            </w:r>
+            <w:proofErr w:type="spellStart"/>
+            <w:r>
+              <w:t>Produkt</w:t>
+            </w:r>
+            <w:proofErr w:type="spellEnd"/>
+            <w:r>
+              <w:t xml:space="preserve">, </w:t>
+            </w:r>
+            <w:proofErr w:type="spellStart"/>
+            <w:r>
+              <w:t>Transactions</w:t>
+            </w:r>
+            <w:proofErr w:type="spellEnd"/>
           </w:p>
         </w:tc>
       </w:tr>
@@ -193,8 +247,13 @@
           </w:tcPr>
           <w:p>
             <w:r>
-              <w:t>2,5 Stunden</w:t>
-            </w:r>
+              <w:t xml:space="preserve">2,5 </w:t>
+            </w:r>
+            <w:proofErr w:type="spellStart"/>
+            <w:r>
+              <w:t>Stunden</w:t>
+            </w:r>
+            <w:proofErr w:type="spellEnd"/>
           </w:p>
         </w:tc>
         <w:tc>
@@ -202,18 +261,132 @@
             <w:tcW w:w="5527" w:type="dxa"/>
           </w:tcPr>
           <w:p>
-            <w:r>
-              <w:t>Die Datenbankverbindung wurde hergestellt.</w:t>
-            </w:r>
-          </w:p>
-          <w:p>
-            <w:r>
-              <w:t>Dateneingabe, Datenlöschung, Datenaktualisierung sind möglich.</w:t>
-            </w:r>
-          </w:p>
-          <w:p>
-            <w:r>
-              <w:t>Der Bildschirm zum Hinzufügen von Produkten wird erstellt.</w:t>
+            <w:proofErr w:type="spellStart"/>
+            <w:r>
+              <w:t>Die</w:t>
+            </w:r>
+            <w:proofErr w:type="spellEnd"/>
+            <w:r>
+              <w:t xml:space="preserve"> </w:t>
+            </w:r>
+            <w:proofErr w:type="spellStart"/>
+            <w:r>
+              <w:t>Datenbankverbindung</w:t>
+            </w:r>
+            <w:proofErr w:type="spellEnd"/>
+            <w:r>
+              <w:t xml:space="preserve"> </w:t>
+            </w:r>
+            <w:proofErr w:type="spellStart"/>
+            <w:r>
+              <w:t>wurde</w:t>
+            </w:r>
+            <w:proofErr w:type="spellEnd"/>
+            <w:r>
+              <w:t xml:space="preserve"> </w:t>
+            </w:r>
+            <w:proofErr w:type="spellStart"/>
+            <w:r>
+              <w:t>hergestellt</w:t>
+            </w:r>
+            <w:proofErr w:type="spellEnd"/>
+            <w:r>
+              <w:t>.</w:t>
+            </w:r>
+          </w:p>
+          <w:p>
+            <w:proofErr w:type="spellStart"/>
+            <w:r>
+              <w:t>Dateneingabe</w:t>
+            </w:r>
+            <w:proofErr w:type="spellEnd"/>
+            <w:r>
+              <w:t xml:space="preserve">, </w:t>
+            </w:r>
+            <w:proofErr w:type="spellStart"/>
+            <w:r>
+              <w:t>Datenlöschung</w:t>
+            </w:r>
+            <w:proofErr w:type="spellEnd"/>
+            <w:r>
+              <w:t xml:space="preserve">, </w:t>
+            </w:r>
+            <w:proofErr w:type="spellStart"/>
+            <w:r>
+              <w:t>Datenaktualisierung</w:t>
+            </w:r>
+            <w:proofErr w:type="spellEnd"/>
+            <w:r>
+              <w:t xml:space="preserve"> </w:t>
+            </w:r>
+            <w:proofErr w:type="spellStart"/>
+            <w:r>
+              <w:t>sind</w:t>
+            </w:r>
+            <w:proofErr w:type="spellEnd"/>
+            <w:r>
+              <w:t xml:space="preserve"> </w:t>
+            </w:r>
+            <w:proofErr w:type="spellStart"/>
+            <w:r>
+              <w:t>möglich</w:t>
+            </w:r>
+            <w:proofErr w:type="spellEnd"/>
+            <w:r>
+              <w:t>.</w:t>
+            </w:r>
+          </w:p>
+          <w:p>
+            <w:r>
+              <w:t xml:space="preserve">Der </w:t>
+            </w:r>
+            <w:proofErr w:type="spellStart"/>
+            <w:r>
+              <w:t>Bildschirm</w:t>
+            </w:r>
+            <w:proofErr w:type="spellEnd"/>
+            <w:r>
+              <w:t xml:space="preserve"> zum </w:t>
+            </w:r>
+            <w:proofErr w:type="spellStart"/>
+            <w:r>
+              <w:t>Hinzufügen</w:t>
+            </w:r>
+            <w:proofErr w:type="spellEnd"/>
+            <w:r>
+              <w:t xml:space="preserve"> </w:t>
+            </w:r>
+            <w:proofErr w:type="spellStart"/>
+            <w:r>
+              <w:t>von</w:t>
+            </w:r>
+            <w:proofErr w:type="spellEnd"/>
+            <w:r>
+              <w:t xml:space="preserve"> </w:t>
+            </w:r>
+            <w:proofErr w:type="spellStart"/>
+            <w:r>
+              <w:t>Produkten</w:t>
+            </w:r>
+            <w:proofErr w:type="spellEnd"/>
+            <w:r>
+              <w:t xml:space="preserve"> </w:t>
+            </w:r>
+            <w:proofErr w:type="spellStart"/>
+            <w:r>
+              <w:t>wird</w:t>
+            </w:r>
+            <w:proofErr w:type="spellEnd"/>
+            <w:r>
+              <w:t xml:space="preserve"> </w:t>
+            </w:r>
+            <w:proofErr w:type="spellStart"/>
+            <w:r>
+              <w:t>erstellt</w:t>
+            </w:r>
+            <w:proofErr w:type="spellEnd"/>
+            <w:r>
+              <w:t>.</w:t>
             </w:r>
           </w:p>
         </w:tc>
@@ -235,8 +408,13 @@
           </w:tcPr>
           <w:p>
             <w:r>
-              <w:t>3 Stunden</w:t>
-            </w:r>
+              <w:t xml:space="preserve">3 </w:t>
+            </w:r>
+            <w:proofErr w:type="spellStart"/>
+            <w:r>
+              <w:t>Stunden</w:t>
+            </w:r>
+            <w:proofErr w:type="spellEnd"/>
           </w:p>
         </w:tc>
         <w:tc>
@@ -244,19 +422,36 @@
             <w:tcW w:w="5527" w:type="dxa"/>
           </w:tcPr>
           <w:p>
-            <w:r>
-              <w:t>Hinzugefügte Bildschirme:</w:t>
-            </w:r>
-          </w:p>
-          <w:p>
+            <w:proofErr w:type="spellStart"/>
+            <w:r>
+              <w:t>Hinzugefügte</w:t>
+            </w:r>
+            <w:proofErr w:type="spellEnd"/>
+            <w:r>
+              <w:t xml:space="preserve"> </w:t>
+            </w:r>
+            <w:proofErr w:type="spellStart"/>
+            <w:r>
+              <w:t>Bildschirme</w:t>
+            </w:r>
+            <w:proofErr w:type="spellEnd"/>
+            <w:r>
+              <w:t>:</w:t>
+            </w:r>
+          </w:p>
+          <w:p>
+            <w:proofErr w:type="spellStart"/>
             <w:r>
               <w:t>Loginseite</w:t>
             </w:r>
-          </w:p>
-          <w:p>
+            <w:proofErr w:type="spellEnd"/>
+          </w:p>
+          <w:p>
+            <w:proofErr w:type="spellStart"/>
             <w:r>
               <w:t>Hauptseite</w:t>
             </w:r>
+            <w:proofErr w:type="spellEnd"/>
           </w:p>
           <w:p>
             <w:r>
@@ -264,14 +459,82 @@
             </w:r>
           </w:p>
           <w:p>
-            <w:r>
-              <w:t>Die Administrator- oder Mitarbeiteranmeldung erfolgt über denselben Bildschirm</w:t>
-            </w:r>
-          </w:p>
-          <w:p>
-            <w:r>
-              <w:t>Datenbankänderungen vorgenommen wurden</w:t>
-            </w:r>
+            <w:proofErr w:type="spellStart"/>
+            <w:r>
+              <w:t>Die</w:t>
+            </w:r>
+            <w:proofErr w:type="spellEnd"/>
+            <w:r>
+              <w:t xml:space="preserve"> Administrator- </w:t>
+            </w:r>
+            <w:proofErr w:type="spellStart"/>
+            <w:r>
+              <w:t>oder</w:t>
+            </w:r>
+            <w:proofErr w:type="spellEnd"/>
+            <w:r>
+              <w:t xml:space="preserve"> </w:t>
+            </w:r>
+            <w:proofErr w:type="spellStart"/>
+            <w:r>
+              <w:t>Mitarbeiteranmeldung</w:t>
+            </w:r>
+            <w:proofErr w:type="spellEnd"/>
+            <w:r>
+              <w:t xml:space="preserve"> </w:t>
+            </w:r>
+            <w:proofErr w:type="spellStart"/>
+            <w:r>
+              <w:t>erfolgt</w:t>
+            </w:r>
+            <w:proofErr w:type="spellEnd"/>
+            <w:r>
+              <w:t xml:space="preserve"> </w:t>
+            </w:r>
+            <w:proofErr w:type="spellStart"/>
+            <w:r>
+              <w:t>über</w:t>
+            </w:r>
+            <w:proofErr w:type="spellEnd"/>
+            <w:r>
+              <w:t xml:space="preserve"> </w:t>
+            </w:r>
+            <w:proofErr w:type="spellStart"/>
+            <w:r>
+              <w:t>denselben</w:t>
+            </w:r>
+            <w:proofErr w:type="spellEnd"/>
+            <w:r>
+              <w:t xml:space="preserve"> </w:t>
+            </w:r>
+            <w:proofErr w:type="spellStart"/>
+            <w:r>
+              <w:t>Bildschirm</w:t>
+            </w:r>
+            <w:proofErr w:type="spellEnd"/>
+          </w:p>
+          <w:p>
+            <w:proofErr w:type="spellStart"/>
+            <w:r>
+              <w:t>Datenbankänderungen</w:t>
+            </w:r>
+            <w:proofErr w:type="spellEnd"/>
+            <w:r>
+              <w:t xml:space="preserve"> </w:t>
+            </w:r>
+            <w:proofErr w:type="spellStart"/>
+            <w:r>
+              <w:t>vorgenommen</w:t>
+            </w:r>
+            <w:proofErr w:type="spellEnd"/>
+            <w:r>
+              <w:t xml:space="preserve"> </w:t>
+            </w:r>
+            <w:proofErr w:type="spellStart"/>
+            <w:r>
+              <w:t>wurden</w:t>
+            </w:r>
+            <w:proofErr w:type="spellEnd"/>
           </w:p>
         </w:tc>
       </w:tr>
@@ -292,8 +555,13 @@
           </w:tcPr>
           <w:p>
             <w:r>
-              <w:t>1 Stunde</w:t>
-            </w:r>
+              <w:t xml:space="preserve">1 </w:t>
+            </w:r>
+            <w:proofErr w:type="spellStart"/>
+            <w:r>
+              <w:t>Stunde</w:t>
+            </w:r>
+            <w:proofErr w:type="spellEnd"/>
           </w:p>
         </w:tc>
         <w:tc>
@@ -301,9 +569,19 @@
             <w:tcW w:w="5527" w:type="dxa"/>
           </w:tcPr>
           <w:p>
-            <w:r>
-              <w:t>Menüeinstellungsbildschirm hinzugefügt</w:t>
-            </w:r>
+            <w:proofErr w:type="spellStart"/>
+            <w:r>
+              <w:t>Menüeinstellungsbildschirm</w:t>
+            </w:r>
+            <w:proofErr w:type="spellEnd"/>
+            <w:r>
+              <w:t xml:space="preserve"> </w:t>
+            </w:r>
+            <w:proofErr w:type="spellStart"/>
+            <w:r>
+              <w:t>hinzugefügt</w:t>
+            </w:r>
+            <w:proofErr w:type="spellEnd"/>
           </w:p>
         </w:tc>
       </w:tr>
@@ -324,8 +602,13 @@
           </w:tcPr>
           <w:p>
             <w:r>
-              <w:t>3,5 Stunden</w:t>
-            </w:r>
+              <w:t xml:space="preserve">3,5 </w:t>
+            </w:r>
+            <w:proofErr w:type="spellStart"/>
+            <w:r>
+              <w:t>Stunden</w:t>
+            </w:r>
+            <w:proofErr w:type="spellEnd"/>
           </w:p>
         </w:tc>
         <w:tc>
@@ -333,12 +616,54 @@
             <w:tcW w:w="5527" w:type="dxa"/>
           </w:tcPr>
           <w:p>
-            <w:r>
-              <w:t>Datenbankdatenextraktion und neue Datenbankzuordnungen für Men</w:t>
-            </w:r>
-            <w:r>
-              <w:t>u Settings</w:t>
-            </w:r>
+            <w:proofErr w:type="spellStart"/>
+            <w:r>
+              <w:t>Datenbankdatenextraktion</w:t>
+            </w:r>
+            <w:proofErr w:type="spellEnd"/>
+            <w:r>
+              <w:t xml:space="preserve"> </w:t>
+            </w:r>
+            <w:proofErr w:type="spellStart"/>
+            <w:r>
+              <w:t>und</w:t>
+            </w:r>
+            <w:proofErr w:type="spellEnd"/>
+            <w:r>
+              <w:t xml:space="preserve"> </w:t>
+            </w:r>
+            <w:proofErr w:type="spellStart"/>
+            <w:r>
+              <w:t>neue</w:t>
+            </w:r>
+            <w:proofErr w:type="spellEnd"/>
+            <w:r>
+              <w:t xml:space="preserve"> </w:t>
+            </w:r>
+            <w:proofErr w:type="spellStart"/>
+            <w:r>
+              <w:t>Datenbankzuordnungen</w:t>
+            </w:r>
+            <w:proofErr w:type="spellEnd"/>
+            <w:r>
+              <w:t xml:space="preserve"> </w:t>
+            </w:r>
+            <w:proofErr w:type="spellStart"/>
+            <w:r>
+              <w:t>für</w:t>
+            </w:r>
+            <w:proofErr w:type="spellEnd"/>
+            <w:r>
+              <w:t xml:space="preserve"> Men</w:t>
+            </w:r>
+            <w:r>
+              <w:t xml:space="preserve">u </w:t>
+            </w:r>
+            <w:proofErr w:type="spellStart"/>
+            <w:r>
+              <w:t>Settings</w:t>
+            </w:r>
+            <w:proofErr w:type="spellEnd"/>
           </w:p>
         </w:tc>
       </w:tr>
@@ -359,8 +684,13 @@
           </w:tcPr>
           <w:p>
             <w:r>
-              <w:t>6 Stunden</w:t>
-            </w:r>
+              <w:t xml:space="preserve">6 </w:t>
+            </w:r>
+            <w:proofErr w:type="spellStart"/>
+            <w:r>
+              <w:t>Stunden</w:t>
+            </w:r>
+            <w:proofErr w:type="spellEnd"/>
           </w:p>
         </w:tc>
         <w:tc>
@@ -368,9 +698,19 @@
             <w:tcW w:w="5527" w:type="dxa"/>
           </w:tcPr>
           <w:p>
-            <w:r>
-              <w:t>Menusettings algorithm</w:t>
-            </w:r>
+            <w:proofErr w:type="spellStart"/>
+            <w:r>
+              <w:t>Menusettings</w:t>
+            </w:r>
+            <w:proofErr w:type="spellEnd"/>
+            <w:r>
+              <w:t xml:space="preserve"> </w:t>
+            </w:r>
+            <w:proofErr w:type="spellStart"/>
+            <w:r>
+              <w:t>algorithm</w:t>
+            </w:r>
+            <w:proofErr w:type="spellEnd"/>
           </w:p>
         </w:tc>
       </w:tr>
@@ -391,8 +731,13 @@
           </w:tcPr>
           <w:p>
             <w:r>
-              <w:t>2 Stunden</w:t>
-            </w:r>
+              <w:t xml:space="preserve">2 </w:t>
+            </w:r>
+            <w:proofErr w:type="spellStart"/>
+            <w:r>
+              <w:t>Stunden</w:t>
+            </w:r>
+            <w:proofErr w:type="spellEnd"/>
           </w:p>
         </w:tc>
         <w:tc>
@@ -400,20 +745,61 @@
             <w:tcW w:w="5527" w:type="dxa"/>
           </w:tcPr>
           <w:p>
-            <w:r>
-              <w:t xml:space="preserve">Menusettings’s </w:t>
-            </w:r>
-            <w:r>
-              <w:t xml:space="preserve">aktualisieren und </w:t>
-            </w:r>
-            <w:r>
-              <w:t xml:space="preserve">entfernen </w:t>
-            </w:r>
+            <w:proofErr w:type="spellStart"/>
+            <w:r>
+              <w:t>Menusettings’s</w:t>
+            </w:r>
+            <w:proofErr w:type="spellEnd"/>
+            <w:r>
+              <w:t xml:space="preserve"> </w:t>
+            </w:r>
+            <w:proofErr w:type="spellStart"/>
+            <w:r>
+              <w:t>aktualisieren</w:t>
+            </w:r>
+            <w:proofErr w:type="spellEnd"/>
+            <w:r>
+              <w:t xml:space="preserve"> </w:t>
+            </w:r>
+            <w:proofErr w:type="spellStart"/>
+            <w:r>
+              <w:t>und</w:t>
+            </w:r>
+            <w:proofErr w:type="spellEnd"/>
+            <w:r>
+              <w:t xml:space="preserve"> </w:t>
+            </w:r>
+            <w:proofErr w:type="spellStart"/>
+            <w:r>
+              <w:t>entfernen</w:t>
+            </w:r>
+            <w:proofErr w:type="spellEnd"/>
+            <w:r>
+              <w:t xml:space="preserve"> </w:t>
+            </w:r>
+            <w:proofErr w:type="spellStart"/>
             <w:r>
               <w:t>Funktionen</w:t>
             </w:r>
-            <w:r>
-              <w:t xml:space="preserve"> aktiviert werden.</w:t>
+            <w:proofErr w:type="spellEnd"/>
+            <w:r>
+              <w:t xml:space="preserve"> </w:t>
+            </w:r>
+            <w:proofErr w:type="spellStart"/>
+            <w:r>
+              <w:t>aktiviert</w:t>
+            </w:r>
+            <w:proofErr w:type="spellEnd"/>
+            <w:r>
+              <w:t xml:space="preserve"> </w:t>
+            </w:r>
+            <w:proofErr w:type="spellStart"/>
+            <w:r>
+              <w:t>werden</w:t>
+            </w:r>
+            <w:proofErr w:type="spellEnd"/>
+            <w:r>
+              <w:t>.</w:t>
             </w:r>
           </w:p>
         </w:tc>
@@ -435,8 +821,13 @@
           </w:tcPr>
           <w:p>
             <w:r>
-              <w:t>1,5 Stunden</w:t>
-            </w:r>
+              <w:t xml:space="preserve">1,5 </w:t>
+            </w:r>
+            <w:proofErr w:type="spellStart"/>
+            <w:r>
+              <w:t>Stunden</w:t>
+            </w:r>
+            <w:proofErr w:type="spellEnd"/>
           </w:p>
         </w:tc>
         <w:tc>
@@ -444,8 +835,77 @@
             <w:tcW w:w="5527" w:type="dxa"/>
           </w:tcPr>
           <w:p>
-            <w:r>
-              <w:t>Funktionen zum Hinzufügen und Entfernen von Inhalten wurden in Betrieb genommen.</w:t>
+            <w:proofErr w:type="spellStart"/>
+            <w:r>
+              <w:t>Funktionen</w:t>
+            </w:r>
+            <w:proofErr w:type="spellEnd"/>
+            <w:r>
+              <w:t xml:space="preserve"> zum </w:t>
+            </w:r>
+            <w:proofErr w:type="spellStart"/>
+            <w:r>
+              <w:t>Hinzufügen</w:t>
+            </w:r>
+            <w:proofErr w:type="spellEnd"/>
+            <w:r>
+              <w:t xml:space="preserve"> </w:t>
+            </w:r>
+            <w:proofErr w:type="spellStart"/>
+            <w:r>
+              <w:t>und</w:t>
+            </w:r>
+            <w:proofErr w:type="spellEnd"/>
+            <w:r>
+              <w:t xml:space="preserve"> </w:t>
+            </w:r>
+            <w:proofErr w:type="spellStart"/>
+            <w:r>
+              <w:t>Entfernen</w:t>
+            </w:r>
+            <w:proofErr w:type="spellEnd"/>
+            <w:r>
+              <w:t xml:space="preserve"> </w:t>
+            </w:r>
+            <w:proofErr w:type="spellStart"/>
+            <w:r>
+              <w:t>von</w:t>
+            </w:r>
+            <w:proofErr w:type="spellEnd"/>
+            <w:r>
+              <w:t xml:space="preserve"> </w:t>
+            </w:r>
+            <w:proofErr w:type="spellStart"/>
+            <w:r>
+              <w:t>Inhalten</w:t>
+            </w:r>
+            <w:proofErr w:type="spellEnd"/>
+            <w:r>
+              <w:t xml:space="preserve"> </w:t>
+            </w:r>
+            <w:proofErr w:type="spellStart"/>
+            <w:r>
+              <w:t>wurden</w:t>
+            </w:r>
+            <w:proofErr w:type="spellEnd"/>
+            <w:r>
+              <w:t xml:space="preserve"> in </w:t>
+            </w:r>
+            <w:proofErr w:type="spellStart"/>
+            <w:r>
+              <w:t>Betrieb</w:t>
+            </w:r>
+            <w:proofErr w:type="spellEnd"/>
+            <w:r>
+              <w:t xml:space="preserve"> </w:t>
+            </w:r>
+            <w:proofErr w:type="spellStart"/>
+            <w:r>
+              <w:t>genommen</w:t>
+            </w:r>
+            <w:proofErr w:type="spellEnd"/>
+            <w:r>
+              <w:t>.</w:t>
             </w:r>
           </w:p>
         </w:tc>
@@ -467,8 +927,13 @@
           </w:tcPr>
           <w:p>
             <w:r>
-              <w:t>2 Stunden</w:t>
-            </w:r>
+              <w:t xml:space="preserve">2 </w:t>
+            </w:r>
+            <w:proofErr w:type="spellStart"/>
+            <w:r>
+              <w:t>Stunden</w:t>
+            </w:r>
+            <w:proofErr w:type="spellEnd"/>
           </w:p>
         </w:tc>
         <w:tc>
@@ -476,9 +941,19 @@
             <w:tcW w:w="5527" w:type="dxa"/>
           </w:tcPr>
           <w:p>
-            <w:r>
-              <w:t>Kundeneinstellungsbildschirm erstellt</w:t>
-            </w:r>
+            <w:proofErr w:type="spellStart"/>
+            <w:r>
+              <w:t>Kundeneinstellungsbildschirm</w:t>
+            </w:r>
+            <w:proofErr w:type="spellEnd"/>
+            <w:r>
+              <w:t xml:space="preserve"> </w:t>
+            </w:r>
+            <w:proofErr w:type="spellStart"/>
+            <w:r>
+              <w:t>erstellt</w:t>
+            </w:r>
+            <w:proofErr w:type="spellEnd"/>
           </w:p>
         </w:tc>
       </w:tr>
@@ -487,19 +962,104 @@
           <w:tcPr>
             <w:tcW w:w="1838" w:type="dxa"/>
           </w:tcPr>
-          <w:p/>
+          <w:p>
+            <w:r>
+              <w:t>09.06.2022</w:t>
+            </w:r>
+          </w:p>
         </w:tc>
         <w:tc>
           <w:tcPr>
             <w:tcW w:w="1985" w:type="dxa"/>
           </w:tcPr>
-          <w:p/>
+          <w:p>
+            <w:r>
+              <w:t xml:space="preserve">2 </w:t>
+            </w:r>
+            <w:proofErr w:type="spellStart"/>
+            <w:r>
+              <w:t>Stunden</w:t>
+            </w:r>
+            <w:proofErr w:type="spellEnd"/>
+          </w:p>
         </w:tc>
         <w:tc>
           <w:tcPr>
             <w:tcW w:w="5527" w:type="dxa"/>
           </w:tcPr>
-          <w:p/>
+          <w:p>
+            <w:proofErr w:type="spellStart"/>
+            <w:r>
+              <w:t>Kundenanzeige</w:t>
+            </w:r>
+            <w:proofErr w:type="spellEnd"/>
+            <w:r>
+              <w:t xml:space="preserve"> </w:t>
+            </w:r>
+            <w:proofErr w:type="spellStart"/>
+            <w:r>
+              <w:t>Funktionen</w:t>
+            </w:r>
+            <w:proofErr w:type="spellEnd"/>
+            <w:r>
+              <w:t xml:space="preserve"> </w:t>
+            </w:r>
+            <w:proofErr w:type="spellStart"/>
+            <w:r>
+              <w:t>abgeschlossen</w:t>
+            </w:r>
+            <w:proofErr w:type="spellEnd"/>
+            <w:r>
+              <w:t xml:space="preserve"> </w:t>
+            </w:r>
+            <w:proofErr w:type="spellStart"/>
+            <w:r>
+              <w:t>und</w:t>
+            </w:r>
+            <w:proofErr w:type="spellEnd"/>
+            <w:r>
+              <w:t xml:space="preserve"> </w:t>
+            </w:r>
+          </w:p>
+          <w:p>
+            <w:proofErr w:type="spellStart"/>
+            <w:r>
+              <w:t>Bug</w:t>
+            </w:r>
+            <w:proofErr w:type="spellEnd"/>
+            <w:r>
+              <w:t xml:space="preserve"> </w:t>
+            </w:r>
+            <w:proofErr w:type="spellStart"/>
+            <w:r>
+              <w:t>Fixes</w:t>
+            </w:r>
+            <w:proofErr w:type="spellEnd"/>
+            <w:r>
+              <w:t xml:space="preserve"> </w:t>
+            </w:r>
+            <w:proofErr w:type="spellStart"/>
+            <w:r>
+              <w:t>von</w:t>
+            </w:r>
+            <w:proofErr w:type="spellEnd"/>
+            <w:r>
+              <w:t xml:space="preserve"> </w:t>
+            </w:r>
+            <w:proofErr w:type="spellStart"/>
+            <w:r>
+              <w:t>verknüpften</w:t>
+            </w:r>
+            <w:proofErr w:type="spellEnd"/>
+            <w:r>
+              <w:t xml:space="preserve"> </w:t>
+            </w:r>
+            <w:proofErr w:type="spellStart"/>
+            <w:r>
+              <w:t>Datenbanktabellen</w:t>
+            </w:r>
+            <w:proofErr w:type="spellEnd"/>
+          </w:p>
         </w:tc>
       </w:tr>
       <w:tr>
@@ -573,8 +1133,13 @@
             <w:pPr>
               <w:jc w:val="right"/>
             </w:pPr>
-            <w:r>
-              <w:t>Summe:</w:t>
+            <w:proofErr w:type="spellStart"/>
+            <w:r>
+              <w:t>Summe</w:t>
+            </w:r>
+            <w:proofErr w:type="spellEnd"/>
+            <w:r>
+              <w:t>:</w:t>
             </w:r>
           </w:p>
         </w:tc>
@@ -584,14 +1149,22 @@
           </w:tcPr>
           <w:p>
             <w:r>
-              <w:t>20</w:t>
+              <w:t>2</w:t>
+            </w:r>
+            <w:r>
+              <w:t>2</w:t>
             </w:r>
             <w:r>
               <w:t>,5</w:t>
             </w:r>
             <w:r>
-              <w:t xml:space="preserve"> Stunden</w:t>
-            </w:r>
+              <w:t xml:space="preserve"> </w:t>
+            </w:r>
+            <w:proofErr w:type="spellStart"/>
+            <w:r>
+              <w:t>Stunden</w:t>
+            </w:r>
+            <w:proofErr w:type="spellEnd"/>
           </w:p>
         </w:tc>
       </w:tr>

</xml_diff>

<commit_message>
Bug Fixes - URL-Einstellungen abgeschlossen
</commit_message>
<xml_diff>
--- a/Stundenliste.docx
+++ b/Stundenliste.docx
@@ -11,7 +11,6 @@
           <w:szCs w:val="36"/>
         </w:rPr>
       </w:pPr>
-      <w:proofErr w:type="spellStart"/>
       <w:r>
         <w:rPr>
           <w:b/>
@@ -21,7 +20,6 @@
         </w:rPr>
         <w:t>Stundenliste</w:t>
       </w:r>
-      <w:proofErr w:type="spellEnd"/>
       <w:r>
         <w:rPr>
           <w:b/>
@@ -63,7 +61,6 @@
                 <w:szCs w:val="28"/>
               </w:rPr>
             </w:pPr>
-            <w:proofErr w:type="spellStart"/>
             <w:r>
               <w:rPr>
                 <w:b/>
@@ -73,7 +70,6 @@
               </w:rPr>
               <w:t>Datum</w:t>
             </w:r>
-            <w:proofErr w:type="spellEnd"/>
           </w:p>
         </w:tc>
         <w:tc>
@@ -91,7 +87,6 @@
                 <w:szCs w:val="28"/>
               </w:rPr>
             </w:pPr>
-            <w:proofErr w:type="spellStart"/>
             <w:r>
               <w:rPr>
                 <w:b/>
@@ -101,7 +96,6 @@
               </w:rPr>
               <w:t>Dauer</w:t>
             </w:r>
-            <w:proofErr w:type="spellEnd"/>
           </w:p>
         </w:tc>
         <w:tc>
@@ -152,81 +146,33 @@
               <w:t>2</w:t>
             </w:r>
             <w:r>
-              <w:t xml:space="preserve"> </w:t>
-            </w:r>
-            <w:proofErr w:type="spellStart"/>
-            <w:r>
-              <w:t>Stunden</w:t>
-            </w:r>
-            <w:proofErr w:type="spellEnd"/>
-          </w:p>
-        </w:tc>
-        <w:tc>
-          <w:tcPr>
-            <w:tcW w:w="5527" w:type="dxa"/>
-          </w:tcPr>
-          <w:p>
-            <w:proofErr w:type="spellStart"/>
-            <w:r>
-              <w:t>Anlegen</w:t>
-            </w:r>
-            <w:proofErr w:type="spellEnd"/>
-            <w:r>
-              <w:t xml:space="preserve"> der </w:t>
-            </w:r>
-            <w:proofErr w:type="spellStart"/>
-            <w:r>
-              <w:t>Klassen</w:t>
-            </w:r>
-            <w:proofErr w:type="spellEnd"/>
-            <w:r>
-              <w:t xml:space="preserve"> </w:t>
-            </w:r>
-            <w:proofErr w:type="spellStart"/>
-            <w:r>
-              <w:t>Person</w:t>
-            </w:r>
-            <w:proofErr w:type="spellEnd"/>
+              <w:t xml:space="preserve"> Stunden</w:t>
+            </w:r>
+          </w:p>
+        </w:tc>
+        <w:tc>
+          <w:tcPr>
+            <w:tcW w:w="5527" w:type="dxa"/>
+          </w:tcPr>
+          <w:p>
+            <w:r>
+              <w:t xml:space="preserve">Anlegen der Klassen </w:t>
+            </w:r>
+            <w:r>
+              <w:t>Person, Customer</w:t>
+            </w:r>
             <w:r>
               <w:t xml:space="preserve">, </w:t>
             </w:r>
-            <w:proofErr w:type="spellStart"/>
-            <w:r>
-              <w:t>Customer</w:t>
-            </w:r>
-            <w:proofErr w:type="spellEnd"/>
+            <w:r>
+              <w:t>Admin</w:t>
+            </w:r>
             <w:r>
               <w:t xml:space="preserve">, </w:t>
             </w:r>
-            <w:proofErr w:type="spellStart"/>
-            <w:r>
-              <w:t>Admin</w:t>
-            </w:r>
-            <w:proofErr w:type="spellEnd"/>
-            <w:r>
-              <w:t xml:space="preserve">, </w:t>
-            </w:r>
-            <w:proofErr w:type="spellStart"/>
-            <w:r>
-              <w:t>Employee</w:t>
-            </w:r>
-            <w:proofErr w:type="spellEnd"/>
-            <w:r>
-              <w:t xml:space="preserve">, Menu, </w:t>
-            </w:r>
-            <w:proofErr w:type="spellStart"/>
-            <w:r>
-              <w:t>Produkt</w:t>
-            </w:r>
-            <w:proofErr w:type="spellEnd"/>
-            <w:r>
-              <w:t xml:space="preserve">, </w:t>
-            </w:r>
-            <w:proofErr w:type="spellStart"/>
-            <w:r>
-              <w:t>Transactions</w:t>
-            </w:r>
-            <w:proofErr w:type="spellEnd"/>
+            <w:r>
+              <w:t>Employee, Menu, Produkt, Transactions</w:t>
+            </w:r>
           </w:p>
         </w:tc>
       </w:tr>
@@ -247,146 +193,27 @@
           </w:tcPr>
           <w:p>
             <w:r>
-              <w:t xml:space="preserve">2,5 </w:t>
-            </w:r>
-            <w:proofErr w:type="spellStart"/>
-            <w:r>
-              <w:t>Stunden</w:t>
-            </w:r>
-            <w:proofErr w:type="spellEnd"/>
-          </w:p>
-        </w:tc>
-        <w:tc>
-          <w:tcPr>
-            <w:tcW w:w="5527" w:type="dxa"/>
-          </w:tcPr>
-          <w:p>
-            <w:proofErr w:type="spellStart"/>
-            <w:r>
-              <w:t>Die</w:t>
-            </w:r>
-            <w:proofErr w:type="spellEnd"/>
-            <w:r>
-              <w:t xml:space="preserve"> </w:t>
-            </w:r>
-            <w:proofErr w:type="spellStart"/>
-            <w:r>
-              <w:t>Datenbankverbindung</w:t>
-            </w:r>
-            <w:proofErr w:type="spellEnd"/>
-            <w:r>
-              <w:t xml:space="preserve"> </w:t>
-            </w:r>
-            <w:proofErr w:type="spellStart"/>
-            <w:r>
-              <w:t>wurde</w:t>
-            </w:r>
-            <w:proofErr w:type="spellEnd"/>
-            <w:r>
-              <w:t xml:space="preserve"> </w:t>
-            </w:r>
-            <w:proofErr w:type="spellStart"/>
-            <w:r>
-              <w:t>hergestellt</w:t>
-            </w:r>
-            <w:proofErr w:type="spellEnd"/>
-            <w:r>
-              <w:t>.</w:t>
-            </w:r>
-          </w:p>
-          <w:p>
-            <w:proofErr w:type="spellStart"/>
-            <w:r>
-              <w:t>Dateneingabe</w:t>
-            </w:r>
-            <w:proofErr w:type="spellEnd"/>
-            <w:r>
-              <w:t xml:space="preserve">, </w:t>
-            </w:r>
-            <w:proofErr w:type="spellStart"/>
-            <w:r>
-              <w:t>Datenlöschung</w:t>
-            </w:r>
-            <w:proofErr w:type="spellEnd"/>
-            <w:r>
-              <w:t xml:space="preserve">, </w:t>
-            </w:r>
-            <w:proofErr w:type="spellStart"/>
-            <w:r>
-              <w:t>Datenaktualisierung</w:t>
-            </w:r>
-            <w:proofErr w:type="spellEnd"/>
-            <w:r>
-              <w:t xml:space="preserve"> </w:t>
-            </w:r>
-            <w:proofErr w:type="spellStart"/>
-            <w:r>
-              <w:t>sind</w:t>
-            </w:r>
-            <w:proofErr w:type="spellEnd"/>
-            <w:r>
-              <w:t xml:space="preserve"> </w:t>
-            </w:r>
-            <w:proofErr w:type="spellStart"/>
-            <w:r>
-              <w:t>möglich</w:t>
-            </w:r>
-            <w:proofErr w:type="spellEnd"/>
-            <w:r>
-              <w:t>.</w:t>
-            </w:r>
-          </w:p>
-          <w:p>
-            <w:r>
-              <w:t xml:space="preserve">Der </w:t>
-            </w:r>
-            <w:proofErr w:type="spellStart"/>
-            <w:r>
-              <w:t>Bildschirm</w:t>
-            </w:r>
-            <w:proofErr w:type="spellEnd"/>
-            <w:r>
-              <w:t xml:space="preserve"> zum </w:t>
-            </w:r>
-            <w:proofErr w:type="spellStart"/>
-            <w:r>
-              <w:t>Hinzufügen</w:t>
-            </w:r>
-            <w:proofErr w:type="spellEnd"/>
-            <w:r>
-              <w:t xml:space="preserve"> </w:t>
-            </w:r>
-            <w:proofErr w:type="spellStart"/>
-            <w:r>
-              <w:t>von</w:t>
-            </w:r>
-            <w:proofErr w:type="spellEnd"/>
-            <w:r>
-              <w:t xml:space="preserve"> </w:t>
-            </w:r>
-            <w:proofErr w:type="spellStart"/>
-            <w:r>
-              <w:t>Produkten</w:t>
-            </w:r>
-            <w:proofErr w:type="spellEnd"/>
-            <w:r>
-              <w:t xml:space="preserve"> </w:t>
-            </w:r>
-            <w:proofErr w:type="spellStart"/>
-            <w:r>
-              <w:t>wird</w:t>
-            </w:r>
-            <w:proofErr w:type="spellEnd"/>
-            <w:r>
-              <w:t xml:space="preserve"> </w:t>
-            </w:r>
-            <w:proofErr w:type="spellStart"/>
-            <w:r>
-              <w:t>erstellt</w:t>
-            </w:r>
-            <w:proofErr w:type="spellEnd"/>
-            <w:r>
-              <w:t>.</w:t>
+              <w:t>2,5 Stunden</w:t>
+            </w:r>
+          </w:p>
+        </w:tc>
+        <w:tc>
+          <w:tcPr>
+            <w:tcW w:w="5527" w:type="dxa"/>
+          </w:tcPr>
+          <w:p>
+            <w:r>
+              <w:t>Die Datenbankverbindung wurde hergestellt.</w:t>
+            </w:r>
+          </w:p>
+          <w:p>
+            <w:r>
+              <w:t>Dateneingabe, Datenlöschung, Datenaktualisierung sind möglich.</w:t>
+            </w:r>
+          </w:p>
+          <w:p>
+            <w:r>
+              <w:t>Der Bildschirm zum Hinzufügen von Produkten wird erstellt.</w:t>
             </w:r>
           </w:p>
         </w:tc>
@@ -408,50 +235,28 @@
           </w:tcPr>
           <w:p>
             <w:r>
-              <w:t xml:space="preserve">3 </w:t>
-            </w:r>
-            <w:proofErr w:type="spellStart"/>
-            <w:r>
-              <w:t>Stunden</w:t>
-            </w:r>
-            <w:proofErr w:type="spellEnd"/>
-          </w:p>
-        </w:tc>
-        <w:tc>
-          <w:tcPr>
-            <w:tcW w:w="5527" w:type="dxa"/>
-          </w:tcPr>
-          <w:p>
-            <w:proofErr w:type="spellStart"/>
-            <w:r>
-              <w:t>Hinzugefügte</w:t>
-            </w:r>
-            <w:proofErr w:type="spellEnd"/>
-            <w:r>
-              <w:t xml:space="preserve"> </w:t>
-            </w:r>
-            <w:proofErr w:type="spellStart"/>
-            <w:r>
-              <w:t>Bildschirme</w:t>
-            </w:r>
-            <w:proofErr w:type="spellEnd"/>
-            <w:r>
-              <w:t>:</w:t>
-            </w:r>
-          </w:p>
-          <w:p>
-            <w:proofErr w:type="spellStart"/>
+              <w:t>3 Stunden</w:t>
+            </w:r>
+          </w:p>
+        </w:tc>
+        <w:tc>
+          <w:tcPr>
+            <w:tcW w:w="5527" w:type="dxa"/>
+          </w:tcPr>
+          <w:p>
+            <w:r>
+              <w:t>Hinzugefügte Bildschirme:</w:t>
+            </w:r>
+          </w:p>
+          <w:p>
             <w:r>
               <w:t>Loginseite</w:t>
             </w:r>
-            <w:proofErr w:type="spellEnd"/>
-          </w:p>
-          <w:p>
-            <w:proofErr w:type="spellStart"/>
+          </w:p>
+          <w:p>
             <w:r>
               <w:t>Hauptseite</w:t>
             </w:r>
-            <w:proofErr w:type="spellEnd"/>
           </w:p>
           <w:p>
             <w:r>
@@ -459,82 +264,14 @@
             </w:r>
           </w:p>
           <w:p>
-            <w:proofErr w:type="spellStart"/>
-            <w:r>
-              <w:t>Die</w:t>
-            </w:r>
-            <w:proofErr w:type="spellEnd"/>
-            <w:r>
-              <w:t xml:space="preserve"> Administrator- </w:t>
-            </w:r>
-            <w:proofErr w:type="spellStart"/>
-            <w:r>
-              <w:t>oder</w:t>
-            </w:r>
-            <w:proofErr w:type="spellEnd"/>
-            <w:r>
-              <w:t xml:space="preserve"> </w:t>
-            </w:r>
-            <w:proofErr w:type="spellStart"/>
-            <w:r>
-              <w:t>Mitarbeiteranmeldung</w:t>
-            </w:r>
-            <w:proofErr w:type="spellEnd"/>
-            <w:r>
-              <w:t xml:space="preserve"> </w:t>
-            </w:r>
-            <w:proofErr w:type="spellStart"/>
-            <w:r>
-              <w:t>erfolgt</w:t>
-            </w:r>
-            <w:proofErr w:type="spellEnd"/>
-            <w:r>
-              <w:t xml:space="preserve"> </w:t>
-            </w:r>
-            <w:proofErr w:type="spellStart"/>
-            <w:r>
-              <w:t>über</w:t>
-            </w:r>
-            <w:proofErr w:type="spellEnd"/>
-            <w:r>
-              <w:t xml:space="preserve"> </w:t>
-            </w:r>
-            <w:proofErr w:type="spellStart"/>
-            <w:r>
-              <w:t>denselben</w:t>
-            </w:r>
-            <w:proofErr w:type="spellEnd"/>
-            <w:r>
-              <w:t xml:space="preserve"> </w:t>
-            </w:r>
-            <w:proofErr w:type="spellStart"/>
-            <w:r>
-              <w:t>Bildschirm</w:t>
-            </w:r>
-            <w:proofErr w:type="spellEnd"/>
-          </w:p>
-          <w:p>
-            <w:proofErr w:type="spellStart"/>
-            <w:r>
-              <w:t>Datenbankänderungen</w:t>
-            </w:r>
-            <w:proofErr w:type="spellEnd"/>
-            <w:r>
-              <w:t xml:space="preserve"> </w:t>
-            </w:r>
-            <w:proofErr w:type="spellStart"/>
-            <w:r>
-              <w:t>vorgenommen</w:t>
-            </w:r>
-            <w:proofErr w:type="spellEnd"/>
-            <w:r>
-              <w:t xml:space="preserve"> </w:t>
-            </w:r>
-            <w:proofErr w:type="spellStart"/>
-            <w:r>
-              <w:t>wurden</w:t>
-            </w:r>
-            <w:proofErr w:type="spellEnd"/>
+            <w:r>
+              <w:t>Die Administrator- oder Mitarbeiteranmeldung erfolgt über denselben Bildschirm</w:t>
+            </w:r>
+          </w:p>
+          <w:p>
+            <w:r>
+              <w:t>Datenbankänderungen vorgenommen wurden</w:t>
+            </w:r>
           </w:p>
         </w:tc>
       </w:tr>
@@ -555,33 +292,18 @@
           </w:tcPr>
           <w:p>
             <w:r>
-              <w:t xml:space="preserve">1 </w:t>
-            </w:r>
-            <w:proofErr w:type="spellStart"/>
-            <w:r>
-              <w:t>Stunde</w:t>
-            </w:r>
-            <w:proofErr w:type="spellEnd"/>
-          </w:p>
-        </w:tc>
-        <w:tc>
-          <w:tcPr>
-            <w:tcW w:w="5527" w:type="dxa"/>
-          </w:tcPr>
-          <w:p>
-            <w:proofErr w:type="spellStart"/>
-            <w:r>
-              <w:t>Menüeinstellungsbildschirm</w:t>
-            </w:r>
-            <w:proofErr w:type="spellEnd"/>
-            <w:r>
-              <w:t xml:space="preserve"> </w:t>
-            </w:r>
-            <w:proofErr w:type="spellStart"/>
-            <w:r>
-              <w:t>hinzugefügt</w:t>
-            </w:r>
-            <w:proofErr w:type="spellEnd"/>
+              <w:t>1 Stunde</w:t>
+            </w:r>
+          </w:p>
+        </w:tc>
+        <w:tc>
+          <w:tcPr>
+            <w:tcW w:w="5527" w:type="dxa"/>
+          </w:tcPr>
+          <w:p>
+            <w:r>
+              <w:t>Menüeinstellungsbildschirm hinzugefügt</w:t>
+            </w:r>
           </w:p>
         </w:tc>
       </w:tr>
@@ -602,68 +324,21 @@
           </w:tcPr>
           <w:p>
             <w:r>
-              <w:t xml:space="preserve">3,5 </w:t>
-            </w:r>
-            <w:proofErr w:type="spellStart"/>
-            <w:r>
-              <w:t>Stunden</w:t>
-            </w:r>
-            <w:proofErr w:type="spellEnd"/>
-          </w:p>
-        </w:tc>
-        <w:tc>
-          <w:tcPr>
-            <w:tcW w:w="5527" w:type="dxa"/>
-          </w:tcPr>
-          <w:p>
-            <w:proofErr w:type="spellStart"/>
-            <w:r>
-              <w:t>Datenbankdatenextraktion</w:t>
-            </w:r>
-            <w:proofErr w:type="spellEnd"/>
-            <w:r>
-              <w:t xml:space="preserve"> </w:t>
-            </w:r>
-            <w:proofErr w:type="spellStart"/>
-            <w:r>
-              <w:t>und</w:t>
-            </w:r>
-            <w:proofErr w:type="spellEnd"/>
-            <w:r>
-              <w:t xml:space="preserve"> </w:t>
-            </w:r>
-            <w:proofErr w:type="spellStart"/>
-            <w:r>
-              <w:t>neue</w:t>
-            </w:r>
-            <w:proofErr w:type="spellEnd"/>
-            <w:r>
-              <w:t xml:space="preserve"> </w:t>
-            </w:r>
-            <w:proofErr w:type="spellStart"/>
-            <w:r>
-              <w:t>Datenbankzuordnungen</w:t>
-            </w:r>
-            <w:proofErr w:type="spellEnd"/>
-            <w:r>
-              <w:t xml:space="preserve"> </w:t>
-            </w:r>
-            <w:proofErr w:type="spellStart"/>
-            <w:r>
-              <w:t>für</w:t>
-            </w:r>
-            <w:proofErr w:type="spellEnd"/>
-            <w:r>
-              <w:t xml:space="preserve"> Men</w:t>
-            </w:r>
-            <w:r>
-              <w:t xml:space="preserve">u </w:t>
-            </w:r>
-            <w:proofErr w:type="spellStart"/>
-            <w:r>
-              <w:t>Settings</w:t>
-            </w:r>
-            <w:proofErr w:type="spellEnd"/>
+              <w:t>3,5 Stunden</w:t>
+            </w:r>
+          </w:p>
+        </w:tc>
+        <w:tc>
+          <w:tcPr>
+            <w:tcW w:w="5527" w:type="dxa"/>
+          </w:tcPr>
+          <w:p>
+            <w:r>
+              <w:t>Datenbankdatenextraktion und neue Datenbankzuordnungen für Men</w:t>
+            </w:r>
+            <w:r>
+              <w:t>u Settings</w:t>
+            </w:r>
           </w:p>
         </w:tc>
       </w:tr>
@@ -684,33 +359,18 @@
           </w:tcPr>
           <w:p>
             <w:r>
-              <w:t xml:space="preserve">6 </w:t>
-            </w:r>
-            <w:proofErr w:type="spellStart"/>
-            <w:r>
-              <w:t>Stunden</w:t>
-            </w:r>
-            <w:proofErr w:type="spellEnd"/>
-          </w:p>
-        </w:tc>
-        <w:tc>
-          <w:tcPr>
-            <w:tcW w:w="5527" w:type="dxa"/>
-          </w:tcPr>
-          <w:p>
-            <w:proofErr w:type="spellStart"/>
-            <w:r>
-              <w:t>Menusettings</w:t>
-            </w:r>
-            <w:proofErr w:type="spellEnd"/>
-            <w:r>
-              <w:t xml:space="preserve"> </w:t>
-            </w:r>
-            <w:proofErr w:type="spellStart"/>
-            <w:r>
-              <w:t>algorithm</w:t>
-            </w:r>
-            <w:proofErr w:type="spellEnd"/>
+              <w:t>6 Stunden</w:t>
+            </w:r>
+          </w:p>
+        </w:tc>
+        <w:tc>
+          <w:tcPr>
+            <w:tcW w:w="5527" w:type="dxa"/>
+          </w:tcPr>
+          <w:p>
+            <w:r>
+              <w:t>Menusettings algorithm</w:t>
+            </w:r>
           </w:p>
         </w:tc>
       </w:tr>
@@ -731,75 +391,29 @@
           </w:tcPr>
           <w:p>
             <w:r>
-              <w:t xml:space="preserve">2 </w:t>
-            </w:r>
-            <w:proofErr w:type="spellStart"/>
-            <w:r>
-              <w:t>Stunden</w:t>
-            </w:r>
-            <w:proofErr w:type="spellEnd"/>
-          </w:p>
-        </w:tc>
-        <w:tc>
-          <w:tcPr>
-            <w:tcW w:w="5527" w:type="dxa"/>
-          </w:tcPr>
-          <w:p>
-            <w:proofErr w:type="spellStart"/>
-            <w:r>
-              <w:t>Menusettings’s</w:t>
-            </w:r>
-            <w:proofErr w:type="spellEnd"/>
-            <w:r>
-              <w:t xml:space="preserve"> </w:t>
-            </w:r>
-            <w:proofErr w:type="spellStart"/>
-            <w:r>
-              <w:t>aktualisieren</w:t>
-            </w:r>
-            <w:proofErr w:type="spellEnd"/>
-            <w:r>
-              <w:t xml:space="preserve"> </w:t>
-            </w:r>
-            <w:proofErr w:type="spellStart"/>
-            <w:r>
-              <w:t>und</w:t>
-            </w:r>
-            <w:proofErr w:type="spellEnd"/>
-            <w:r>
-              <w:t xml:space="preserve"> </w:t>
-            </w:r>
-            <w:proofErr w:type="spellStart"/>
-            <w:r>
-              <w:t>entfernen</w:t>
-            </w:r>
-            <w:proofErr w:type="spellEnd"/>
-            <w:r>
-              <w:t xml:space="preserve"> </w:t>
-            </w:r>
-            <w:proofErr w:type="spellStart"/>
+              <w:t>2 Stunden</w:t>
+            </w:r>
+          </w:p>
+        </w:tc>
+        <w:tc>
+          <w:tcPr>
+            <w:tcW w:w="5527" w:type="dxa"/>
+          </w:tcPr>
+          <w:p>
+            <w:r>
+              <w:t xml:space="preserve">Menusettings’s </w:t>
+            </w:r>
+            <w:r>
+              <w:t xml:space="preserve">aktualisieren und </w:t>
+            </w:r>
+            <w:r>
+              <w:t xml:space="preserve">entfernen </w:t>
+            </w:r>
             <w:r>
               <w:t>Funktionen</w:t>
             </w:r>
-            <w:proofErr w:type="spellEnd"/>
-            <w:r>
-              <w:t xml:space="preserve"> </w:t>
-            </w:r>
-            <w:proofErr w:type="spellStart"/>
-            <w:r>
-              <w:t>aktiviert</w:t>
-            </w:r>
-            <w:proofErr w:type="spellEnd"/>
-            <w:r>
-              <w:t xml:space="preserve"> </w:t>
-            </w:r>
-            <w:proofErr w:type="spellStart"/>
-            <w:r>
-              <w:t>werden</w:t>
-            </w:r>
-            <w:proofErr w:type="spellEnd"/>
-            <w:r>
-              <w:t>.</w:t>
+            <w:r>
+              <w:t xml:space="preserve"> aktiviert werden.</w:t>
             </w:r>
           </w:p>
         </w:tc>
@@ -821,91 +435,17 @@
           </w:tcPr>
           <w:p>
             <w:r>
-              <w:t xml:space="preserve">1,5 </w:t>
-            </w:r>
-            <w:proofErr w:type="spellStart"/>
-            <w:r>
-              <w:t>Stunden</w:t>
-            </w:r>
-            <w:proofErr w:type="spellEnd"/>
-          </w:p>
-        </w:tc>
-        <w:tc>
-          <w:tcPr>
-            <w:tcW w:w="5527" w:type="dxa"/>
-          </w:tcPr>
-          <w:p>
-            <w:proofErr w:type="spellStart"/>
-            <w:r>
-              <w:t>Funktionen</w:t>
-            </w:r>
-            <w:proofErr w:type="spellEnd"/>
-            <w:r>
-              <w:t xml:space="preserve"> zum </w:t>
-            </w:r>
-            <w:proofErr w:type="spellStart"/>
-            <w:r>
-              <w:t>Hinzufügen</w:t>
-            </w:r>
-            <w:proofErr w:type="spellEnd"/>
-            <w:r>
-              <w:t xml:space="preserve"> </w:t>
-            </w:r>
-            <w:proofErr w:type="spellStart"/>
-            <w:r>
-              <w:t>und</w:t>
-            </w:r>
-            <w:proofErr w:type="spellEnd"/>
-            <w:r>
-              <w:t xml:space="preserve"> </w:t>
-            </w:r>
-            <w:proofErr w:type="spellStart"/>
-            <w:r>
-              <w:t>Entfernen</w:t>
-            </w:r>
-            <w:proofErr w:type="spellEnd"/>
-            <w:r>
-              <w:t xml:space="preserve"> </w:t>
-            </w:r>
-            <w:proofErr w:type="spellStart"/>
-            <w:r>
-              <w:t>von</w:t>
-            </w:r>
-            <w:proofErr w:type="spellEnd"/>
-            <w:r>
-              <w:t xml:space="preserve"> </w:t>
-            </w:r>
-            <w:proofErr w:type="spellStart"/>
-            <w:r>
-              <w:t>Inhalten</w:t>
-            </w:r>
-            <w:proofErr w:type="spellEnd"/>
-            <w:r>
-              <w:t xml:space="preserve"> </w:t>
-            </w:r>
-            <w:proofErr w:type="spellStart"/>
-            <w:r>
-              <w:t>wurden</w:t>
-            </w:r>
-            <w:proofErr w:type="spellEnd"/>
-            <w:r>
-              <w:t xml:space="preserve"> in </w:t>
-            </w:r>
-            <w:proofErr w:type="spellStart"/>
-            <w:r>
-              <w:t>Betrieb</w:t>
-            </w:r>
-            <w:proofErr w:type="spellEnd"/>
-            <w:r>
-              <w:t xml:space="preserve"> </w:t>
-            </w:r>
-            <w:proofErr w:type="spellStart"/>
-            <w:r>
-              <w:t>genommen</w:t>
-            </w:r>
-            <w:proofErr w:type="spellEnd"/>
-            <w:r>
-              <w:t>.</w:t>
+              <w:t>1,5 Stunden</w:t>
+            </w:r>
+          </w:p>
+        </w:tc>
+        <w:tc>
+          <w:tcPr>
+            <w:tcW w:w="5527" w:type="dxa"/>
+          </w:tcPr>
+          <w:p>
+            <w:r>
+              <w:t>Funktionen zum Hinzufügen und Entfernen von Inhalten wurden in Betrieb genommen.</w:t>
             </w:r>
           </w:p>
         </w:tc>
@@ -927,33 +467,18 @@
           </w:tcPr>
           <w:p>
             <w:r>
-              <w:t xml:space="preserve">2 </w:t>
-            </w:r>
-            <w:proofErr w:type="spellStart"/>
-            <w:r>
-              <w:t>Stunden</w:t>
-            </w:r>
-            <w:proofErr w:type="spellEnd"/>
-          </w:p>
-        </w:tc>
-        <w:tc>
-          <w:tcPr>
-            <w:tcW w:w="5527" w:type="dxa"/>
-          </w:tcPr>
-          <w:p>
-            <w:proofErr w:type="spellStart"/>
-            <w:r>
-              <w:t>Kundeneinstellungsbildschirm</w:t>
-            </w:r>
-            <w:proofErr w:type="spellEnd"/>
-            <w:r>
-              <w:t xml:space="preserve"> </w:t>
-            </w:r>
-            <w:proofErr w:type="spellStart"/>
-            <w:r>
-              <w:t>erstellt</w:t>
-            </w:r>
-            <w:proofErr w:type="spellEnd"/>
+              <w:t>2 Stunden</w:t>
+            </w:r>
+          </w:p>
+        </w:tc>
+        <w:tc>
+          <w:tcPr>
+            <w:tcW w:w="5527" w:type="dxa"/>
+          </w:tcPr>
+          <w:p>
+            <w:r>
+              <w:t>Kundeneinstellungsbildschirm erstellt</w:t>
+            </w:r>
           </w:p>
         </w:tc>
       </w:tr>
@@ -974,91 +499,29 @@
           </w:tcPr>
           <w:p>
             <w:r>
-              <w:t xml:space="preserve">2 </w:t>
-            </w:r>
-            <w:proofErr w:type="spellStart"/>
-            <w:r>
-              <w:t>Stunden</w:t>
-            </w:r>
-            <w:proofErr w:type="spellEnd"/>
-          </w:p>
-        </w:tc>
-        <w:tc>
-          <w:tcPr>
-            <w:tcW w:w="5527" w:type="dxa"/>
-          </w:tcPr>
-          <w:p>
-            <w:proofErr w:type="spellStart"/>
-            <w:r>
-              <w:t>Kundenanzeige</w:t>
-            </w:r>
-            <w:proofErr w:type="spellEnd"/>
-            <w:r>
-              <w:t xml:space="preserve"> </w:t>
-            </w:r>
-            <w:proofErr w:type="spellStart"/>
-            <w:r>
-              <w:t>Funktionen</w:t>
-            </w:r>
-            <w:proofErr w:type="spellEnd"/>
-            <w:r>
-              <w:t xml:space="preserve"> </w:t>
-            </w:r>
-            <w:proofErr w:type="spellStart"/>
-            <w:r>
-              <w:t>abgeschlossen</w:t>
-            </w:r>
-            <w:proofErr w:type="spellEnd"/>
-            <w:r>
-              <w:t xml:space="preserve"> </w:t>
-            </w:r>
-            <w:proofErr w:type="spellStart"/>
-            <w:r>
-              <w:t>und</w:t>
-            </w:r>
-            <w:proofErr w:type="spellEnd"/>
-            <w:r>
-              <w:t xml:space="preserve"> </w:t>
-            </w:r>
-          </w:p>
-          <w:p>
-            <w:proofErr w:type="spellStart"/>
-            <w:r>
-              <w:t>Bug</w:t>
-            </w:r>
-            <w:proofErr w:type="spellEnd"/>
-            <w:r>
-              <w:t xml:space="preserve"> </w:t>
-            </w:r>
-            <w:proofErr w:type="spellStart"/>
-            <w:r>
-              <w:t>Fixes</w:t>
-            </w:r>
-            <w:proofErr w:type="spellEnd"/>
-            <w:r>
-              <w:t xml:space="preserve"> </w:t>
-            </w:r>
-            <w:proofErr w:type="spellStart"/>
-            <w:r>
-              <w:t>von</w:t>
-            </w:r>
-            <w:proofErr w:type="spellEnd"/>
-            <w:r>
-              <w:t xml:space="preserve"> </w:t>
-            </w:r>
-            <w:proofErr w:type="spellStart"/>
-            <w:r>
-              <w:t>verknüpften</w:t>
-            </w:r>
-            <w:proofErr w:type="spellEnd"/>
-            <w:r>
-              <w:t xml:space="preserve"> </w:t>
-            </w:r>
-            <w:proofErr w:type="spellStart"/>
-            <w:r>
-              <w:t>Datenbanktabellen</w:t>
-            </w:r>
-            <w:proofErr w:type="spellEnd"/>
+              <w:t>2 Stunden</w:t>
+            </w:r>
+          </w:p>
+        </w:tc>
+        <w:tc>
+          <w:tcPr>
+            <w:tcW w:w="5527" w:type="dxa"/>
+          </w:tcPr>
+          <w:p>
+            <w:r>
+              <w:t>Kundenanzeige Funktionen abgeschlossen</w:t>
+            </w:r>
+            <w:r>
+              <w:t xml:space="preserve"> und </w:t>
+            </w:r>
+          </w:p>
+          <w:p>
+            <w:r>
+              <w:t xml:space="preserve">Bug Fixes </w:t>
+            </w:r>
+            <w:r>
+              <w:t>von verknüpften Datenbanktabellen</w:t>
+            </w:r>
           </w:p>
         </w:tc>
       </w:tr>
@@ -1067,19 +530,34 @@
           <w:tcPr>
             <w:tcW w:w="1838" w:type="dxa"/>
           </w:tcPr>
-          <w:p/>
+          <w:p>
+            <w:r>
+              <w:t>15.06.2022</w:t>
+            </w:r>
+          </w:p>
         </w:tc>
         <w:tc>
           <w:tcPr>
             <w:tcW w:w="1985" w:type="dxa"/>
           </w:tcPr>
-          <w:p/>
-        </w:tc>
-        <w:tc>
-          <w:tcPr>
-            <w:tcW w:w="5527" w:type="dxa"/>
-          </w:tcPr>
-          <w:p/>
+          <w:p>
+            <w:r>
+              <w:t>1 Stunde</w:t>
+            </w:r>
+          </w:p>
+        </w:tc>
+        <w:tc>
+          <w:tcPr>
+            <w:tcW w:w="5527" w:type="dxa"/>
+          </w:tcPr>
+          <w:p>
+            <w:r>
+              <w:t xml:space="preserve">Bug Fixes - </w:t>
+            </w:r>
+            <w:r>
+              <w:t>URL-Einstellungen abgeschlossen</w:t>
+            </w:r>
+          </w:p>
         </w:tc>
       </w:tr>
       <w:tr>
@@ -1133,13 +611,8 @@
             <w:pPr>
               <w:jc w:val="right"/>
             </w:pPr>
-            <w:proofErr w:type="spellStart"/>
-            <w:r>
-              <w:t>Summe</w:t>
-            </w:r>
-            <w:proofErr w:type="spellEnd"/>
-            <w:r>
-              <w:t>:</w:t>
+            <w:r>
+              <w:t>Summe:</w:t>
             </w:r>
           </w:p>
         </w:tc>
@@ -1152,19 +625,14 @@
               <w:t>2</w:t>
             </w:r>
             <w:r>
-              <w:t>2</w:t>
+              <w:t>3</w:t>
             </w:r>
             <w:r>
               <w:t>,5</w:t>
             </w:r>
             <w:r>
-              <w:t xml:space="preserve"> </w:t>
-            </w:r>
-            <w:proofErr w:type="spellStart"/>
-            <w:r>
-              <w:t>Stunden</w:t>
-            </w:r>
-            <w:proofErr w:type="spellEnd"/>
+              <w:t xml:space="preserve"> Stunden</w:t>
+            </w:r>
           </w:p>
         </w:tc>
       </w:tr>

</xml_diff>

<commit_message>
Benutzereinstellungen abgeschlossen und Bug Fixes
</commit_message>
<xml_diff>
--- a/Stundenliste.docx
+++ b/Stundenliste.docx
@@ -11,6 +11,7 @@
           <w:szCs w:val="36"/>
         </w:rPr>
       </w:pPr>
+      <w:proofErr w:type="spellStart"/>
       <w:r>
         <w:rPr>
           <w:b/>
@@ -20,6 +21,7 @@
         </w:rPr>
         <w:t>Stundenliste</w:t>
       </w:r>
+      <w:proofErr w:type="spellEnd"/>
       <w:r>
         <w:rPr>
           <w:b/>
@@ -61,6 +63,7 @@
                 <w:szCs w:val="28"/>
               </w:rPr>
             </w:pPr>
+            <w:proofErr w:type="spellStart"/>
             <w:r>
               <w:rPr>
                 <w:b/>
@@ -70,6 +73,7 @@
               </w:rPr>
               <w:t>Datum</w:t>
             </w:r>
+            <w:proofErr w:type="spellEnd"/>
           </w:p>
         </w:tc>
         <w:tc>
@@ -87,6 +91,7 @@
                 <w:szCs w:val="28"/>
               </w:rPr>
             </w:pPr>
+            <w:proofErr w:type="spellStart"/>
             <w:r>
               <w:rPr>
                 <w:b/>
@@ -96,6 +101,7 @@
               </w:rPr>
               <w:t>Dauer</w:t>
             </w:r>
+            <w:proofErr w:type="spellEnd"/>
           </w:p>
         </w:tc>
         <w:tc>
@@ -146,8 +152,13 @@
               <w:t>2</w:t>
             </w:r>
             <w:r>
-              <w:t xml:space="preserve"> Stunden</w:t>
-            </w:r>
+              <w:t xml:space="preserve"> </w:t>
+            </w:r>
+            <w:proofErr w:type="spellStart"/>
+            <w:r>
+              <w:t>Stunden</w:t>
+            </w:r>
+            <w:proofErr w:type="spellEnd"/>
           </w:p>
         </w:tc>
         <w:tc>
@@ -155,24 +166,67 @@
             <w:tcW w:w="5527" w:type="dxa"/>
           </w:tcPr>
           <w:p>
-            <w:r>
-              <w:t xml:space="preserve">Anlegen der Klassen </w:t>
-            </w:r>
-            <w:r>
-              <w:t>Person, Customer</w:t>
-            </w:r>
+            <w:proofErr w:type="spellStart"/>
+            <w:r>
+              <w:t>Anlegen</w:t>
+            </w:r>
+            <w:proofErr w:type="spellEnd"/>
+            <w:r>
+              <w:t xml:space="preserve"> der </w:t>
+            </w:r>
+            <w:proofErr w:type="spellStart"/>
+            <w:r>
+              <w:t>Klassen</w:t>
+            </w:r>
+            <w:proofErr w:type="spellEnd"/>
+            <w:r>
+              <w:t xml:space="preserve"> </w:t>
+            </w:r>
+            <w:proofErr w:type="spellStart"/>
+            <w:r>
+              <w:t>Person</w:t>
+            </w:r>
+            <w:proofErr w:type="spellEnd"/>
             <w:r>
               <w:t xml:space="preserve">, </w:t>
             </w:r>
+            <w:proofErr w:type="spellStart"/>
+            <w:r>
+              <w:t>Customer</w:t>
+            </w:r>
+            <w:proofErr w:type="spellEnd"/>
+            <w:r>
+              <w:t xml:space="preserve">, </w:t>
+            </w:r>
+            <w:proofErr w:type="spellStart"/>
             <w:r>
               <w:t>Admin</w:t>
             </w:r>
+            <w:proofErr w:type="spellEnd"/>
             <w:r>
               <w:t xml:space="preserve">, </w:t>
             </w:r>
-            <w:r>
-              <w:t>Employee, Menu, Produkt, Transactions</w:t>
-            </w:r>
+            <w:proofErr w:type="spellStart"/>
+            <w:r>
+              <w:t>Employee</w:t>
+            </w:r>
+            <w:proofErr w:type="spellEnd"/>
+            <w:r>
+              <w:t xml:space="preserve">, Menu, </w:t>
+            </w:r>
+            <w:proofErr w:type="spellStart"/>
+            <w:r>
+              <w:t>Produkt</w:t>
+            </w:r>
+            <w:proofErr w:type="spellEnd"/>
+            <w:r>
+              <w:t xml:space="preserve">, </w:t>
+            </w:r>
+            <w:proofErr w:type="spellStart"/>
+            <w:r>
+              <w:t>Transactions</w:t>
+            </w:r>
+            <w:proofErr w:type="spellEnd"/>
           </w:p>
         </w:tc>
       </w:tr>
@@ -193,8 +247,13 @@
           </w:tcPr>
           <w:p>
             <w:r>
-              <w:t>2,5 Stunden</w:t>
-            </w:r>
+              <w:t xml:space="preserve">2,5 </w:t>
+            </w:r>
+            <w:proofErr w:type="spellStart"/>
+            <w:r>
+              <w:t>Stunden</w:t>
+            </w:r>
+            <w:proofErr w:type="spellEnd"/>
           </w:p>
         </w:tc>
         <w:tc>
@@ -202,18 +261,132 @@
             <w:tcW w:w="5527" w:type="dxa"/>
           </w:tcPr>
           <w:p>
-            <w:r>
-              <w:t>Die Datenbankverbindung wurde hergestellt.</w:t>
-            </w:r>
-          </w:p>
-          <w:p>
-            <w:r>
-              <w:t>Dateneingabe, Datenlöschung, Datenaktualisierung sind möglich.</w:t>
-            </w:r>
-          </w:p>
-          <w:p>
-            <w:r>
-              <w:t>Der Bildschirm zum Hinzufügen von Produkten wird erstellt.</w:t>
+            <w:proofErr w:type="spellStart"/>
+            <w:r>
+              <w:t>Die</w:t>
+            </w:r>
+            <w:proofErr w:type="spellEnd"/>
+            <w:r>
+              <w:t xml:space="preserve"> </w:t>
+            </w:r>
+            <w:proofErr w:type="spellStart"/>
+            <w:r>
+              <w:t>Datenbankverbindung</w:t>
+            </w:r>
+            <w:proofErr w:type="spellEnd"/>
+            <w:r>
+              <w:t xml:space="preserve"> </w:t>
+            </w:r>
+            <w:proofErr w:type="spellStart"/>
+            <w:r>
+              <w:t>wurde</w:t>
+            </w:r>
+            <w:proofErr w:type="spellEnd"/>
+            <w:r>
+              <w:t xml:space="preserve"> </w:t>
+            </w:r>
+            <w:proofErr w:type="spellStart"/>
+            <w:r>
+              <w:t>hergestellt</w:t>
+            </w:r>
+            <w:proofErr w:type="spellEnd"/>
+            <w:r>
+              <w:t>.</w:t>
+            </w:r>
+          </w:p>
+          <w:p>
+            <w:proofErr w:type="spellStart"/>
+            <w:r>
+              <w:t>Dateneingabe</w:t>
+            </w:r>
+            <w:proofErr w:type="spellEnd"/>
+            <w:r>
+              <w:t xml:space="preserve">, </w:t>
+            </w:r>
+            <w:proofErr w:type="spellStart"/>
+            <w:r>
+              <w:t>Datenlöschung</w:t>
+            </w:r>
+            <w:proofErr w:type="spellEnd"/>
+            <w:r>
+              <w:t xml:space="preserve">, </w:t>
+            </w:r>
+            <w:proofErr w:type="spellStart"/>
+            <w:r>
+              <w:t>Datenaktualisierung</w:t>
+            </w:r>
+            <w:proofErr w:type="spellEnd"/>
+            <w:r>
+              <w:t xml:space="preserve"> </w:t>
+            </w:r>
+            <w:proofErr w:type="spellStart"/>
+            <w:r>
+              <w:t>sind</w:t>
+            </w:r>
+            <w:proofErr w:type="spellEnd"/>
+            <w:r>
+              <w:t xml:space="preserve"> </w:t>
+            </w:r>
+            <w:proofErr w:type="spellStart"/>
+            <w:r>
+              <w:t>möglich</w:t>
+            </w:r>
+            <w:proofErr w:type="spellEnd"/>
+            <w:r>
+              <w:t>.</w:t>
+            </w:r>
+          </w:p>
+          <w:p>
+            <w:r>
+              <w:t xml:space="preserve">Der </w:t>
+            </w:r>
+            <w:proofErr w:type="spellStart"/>
+            <w:r>
+              <w:t>Bildschirm</w:t>
+            </w:r>
+            <w:proofErr w:type="spellEnd"/>
+            <w:r>
+              <w:t xml:space="preserve"> zum </w:t>
+            </w:r>
+            <w:proofErr w:type="spellStart"/>
+            <w:r>
+              <w:t>Hinzufügen</w:t>
+            </w:r>
+            <w:proofErr w:type="spellEnd"/>
+            <w:r>
+              <w:t xml:space="preserve"> </w:t>
+            </w:r>
+            <w:proofErr w:type="spellStart"/>
+            <w:r>
+              <w:t>von</w:t>
+            </w:r>
+            <w:proofErr w:type="spellEnd"/>
+            <w:r>
+              <w:t xml:space="preserve"> </w:t>
+            </w:r>
+            <w:proofErr w:type="spellStart"/>
+            <w:r>
+              <w:t>Produkten</w:t>
+            </w:r>
+            <w:proofErr w:type="spellEnd"/>
+            <w:r>
+              <w:t xml:space="preserve"> </w:t>
+            </w:r>
+            <w:proofErr w:type="spellStart"/>
+            <w:r>
+              <w:t>wird</w:t>
+            </w:r>
+            <w:proofErr w:type="spellEnd"/>
+            <w:r>
+              <w:t xml:space="preserve"> </w:t>
+            </w:r>
+            <w:proofErr w:type="spellStart"/>
+            <w:r>
+              <w:t>erstellt</w:t>
+            </w:r>
+            <w:proofErr w:type="spellEnd"/>
+            <w:r>
+              <w:t>.</w:t>
             </w:r>
           </w:p>
         </w:tc>
@@ -235,8 +408,13 @@
           </w:tcPr>
           <w:p>
             <w:r>
-              <w:t>3 Stunden</w:t>
-            </w:r>
+              <w:t xml:space="preserve">3 </w:t>
+            </w:r>
+            <w:proofErr w:type="spellStart"/>
+            <w:r>
+              <w:t>Stunden</w:t>
+            </w:r>
+            <w:proofErr w:type="spellEnd"/>
           </w:p>
         </w:tc>
         <w:tc>
@@ -244,19 +422,36 @@
             <w:tcW w:w="5527" w:type="dxa"/>
           </w:tcPr>
           <w:p>
-            <w:r>
-              <w:t>Hinzugefügte Bildschirme:</w:t>
-            </w:r>
-          </w:p>
-          <w:p>
+            <w:proofErr w:type="spellStart"/>
+            <w:r>
+              <w:t>Hinzugefügte</w:t>
+            </w:r>
+            <w:proofErr w:type="spellEnd"/>
+            <w:r>
+              <w:t xml:space="preserve"> </w:t>
+            </w:r>
+            <w:proofErr w:type="spellStart"/>
+            <w:r>
+              <w:t>Bildschirme</w:t>
+            </w:r>
+            <w:proofErr w:type="spellEnd"/>
+            <w:r>
+              <w:t>:</w:t>
+            </w:r>
+          </w:p>
+          <w:p>
+            <w:proofErr w:type="spellStart"/>
             <w:r>
               <w:t>Loginseite</w:t>
             </w:r>
-          </w:p>
-          <w:p>
+            <w:proofErr w:type="spellEnd"/>
+          </w:p>
+          <w:p>
+            <w:proofErr w:type="spellStart"/>
             <w:r>
               <w:t>Hauptseite</w:t>
             </w:r>
+            <w:proofErr w:type="spellEnd"/>
           </w:p>
           <w:p>
             <w:r>
@@ -264,14 +459,82 @@
             </w:r>
           </w:p>
           <w:p>
-            <w:r>
-              <w:t>Die Administrator- oder Mitarbeiteranmeldung erfolgt über denselben Bildschirm</w:t>
-            </w:r>
-          </w:p>
-          <w:p>
-            <w:r>
-              <w:t>Datenbankänderungen vorgenommen wurden</w:t>
-            </w:r>
+            <w:proofErr w:type="spellStart"/>
+            <w:r>
+              <w:t>Die</w:t>
+            </w:r>
+            <w:proofErr w:type="spellEnd"/>
+            <w:r>
+              <w:t xml:space="preserve"> Administrator- </w:t>
+            </w:r>
+            <w:proofErr w:type="spellStart"/>
+            <w:r>
+              <w:t>oder</w:t>
+            </w:r>
+            <w:proofErr w:type="spellEnd"/>
+            <w:r>
+              <w:t xml:space="preserve"> </w:t>
+            </w:r>
+            <w:proofErr w:type="spellStart"/>
+            <w:r>
+              <w:t>Mitarbeiteranmeldung</w:t>
+            </w:r>
+            <w:proofErr w:type="spellEnd"/>
+            <w:r>
+              <w:t xml:space="preserve"> </w:t>
+            </w:r>
+            <w:proofErr w:type="spellStart"/>
+            <w:r>
+              <w:t>erfolgt</w:t>
+            </w:r>
+            <w:proofErr w:type="spellEnd"/>
+            <w:r>
+              <w:t xml:space="preserve"> </w:t>
+            </w:r>
+            <w:proofErr w:type="spellStart"/>
+            <w:r>
+              <w:t>über</w:t>
+            </w:r>
+            <w:proofErr w:type="spellEnd"/>
+            <w:r>
+              <w:t xml:space="preserve"> </w:t>
+            </w:r>
+            <w:proofErr w:type="spellStart"/>
+            <w:r>
+              <w:t>denselben</w:t>
+            </w:r>
+            <w:proofErr w:type="spellEnd"/>
+            <w:r>
+              <w:t xml:space="preserve"> </w:t>
+            </w:r>
+            <w:proofErr w:type="spellStart"/>
+            <w:r>
+              <w:t>Bildschirm</w:t>
+            </w:r>
+            <w:proofErr w:type="spellEnd"/>
+          </w:p>
+          <w:p>
+            <w:proofErr w:type="spellStart"/>
+            <w:r>
+              <w:t>Datenbankänderungen</w:t>
+            </w:r>
+            <w:proofErr w:type="spellEnd"/>
+            <w:r>
+              <w:t xml:space="preserve"> </w:t>
+            </w:r>
+            <w:proofErr w:type="spellStart"/>
+            <w:r>
+              <w:t>vorgenommen</w:t>
+            </w:r>
+            <w:proofErr w:type="spellEnd"/>
+            <w:r>
+              <w:t xml:space="preserve"> </w:t>
+            </w:r>
+            <w:proofErr w:type="spellStart"/>
+            <w:r>
+              <w:t>wurden</w:t>
+            </w:r>
+            <w:proofErr w:type="spellEnd"/>
           </w:p>
         </w:tc>
       </w:tr>
@@ -292,8 +555,13 @@
           </w:tcPr>
           <w:p>
             <w:r>
-              <w:t>1 Stunde</w:t>
-            </w:r>
+              <w:t xml:space="preserve">1 </w:t>
+            </w:r>
+            <w:proofErr w:type="spellStart"/>
+            <w:r>
+              <w:t>Stunde</w:t>
+            </w:r>
+            <w:proofErr w:type="spellEnd"/>
           </w:p>
         </w:tc>
         <w:tc>
@@ -301,9 +569,19 @@
             <w:tcW w:w="5527" w:type="dxa"/>
           </w:tcPr>
           <w:p>
-            <w:r>
-              <w:t>Menüeinstellungsbildschirm hinzugefügt</w:t>
-            </w:r>
+            <w:proofErr w:type="spellStart"/>
+            <w:r>
+              <w:t>Menüeinstellungsbildschirm</w:t>
+            </w:r>
+            <w:proofErr w:type="spellEnd"/>
+            <w:r>
+              <w:t xml:space="preserve"> </w:t>
+            </w:r>
+            <w:proofErr w:type="spellStart"/>
+            <w:r>
+              <w:t>hinzugefügt</w:t>
+            </w:r>
+            <w:proofErr w:type="spellEnd"/>
           </w:p>
         </w:tc>
       </w:tr>
@@ -324,8 +602,13 @@
           </w:tcPr>
           <w:p>
             <w:r>
-              <w:t>3,5 Stunden</w:t>
-            </w:r>
+              <w:t xml:space="preserve">3,5 </w:t>
+            </w:r>
+            <w:proofErr w:type="spellStart"/>
+            <w:r>
+              <w:t>Stunden</w:t>
+            </w:r>
+            <w:proofErr w:type="spellEnd"/>
           </w:p>
         </w:tc>
         <w:tc>
@@ -333,12 +616,54 @@
             <w:tcW w:w="5527" w:type="dxa"/>
           </w:tcPr>
           <w:p>
-            <w:r>
-              <w:t>Datenbankdatenextraktion und neue Datenbankzuordnungen für Men</w:t>
-            </w:r>
-            <w:r>
-              <w:t>u Settings</w:t>
-            </w:r>
+            <w:proofErr w:type="spellStart"/>
+            <w:r>
+              <w:t>Datenbankdatenextraktion</w:t>
+            </w:r>
+            <w:proofErr w:type="spellEnd"/>
+            <w:r>
+              <w:t xml:space="preserve"> </w:t>
+            </w:r>
+            <w:proofErr w:type="spellStart"/>
+            <w:r>
+              <w:t>und</w:t>
+            </w:r>
+            <w:proofErr w:type="spellEnd"/>
+            <w:r>
+              <w:t xml:space="preserve"> </w:t>
+            </w:r>
+            <w:proofErr w:type="spellStart"/>
+            <w:r>
+              <w:t>neue</w:t>
+            </w:r>
+            <w:proofErr w:type="spellEnd"/>
+            <w:r>
+              <w:t xml:space="preserve"> </w:t>
+            </w:r>
+            <w:proofErr w:type="spellStart"/>
+            <w:r>
+              <w:t>Datenbankzuordnungen</w:t>
+            </w:r>
+            <w:proofErr w:type="spellEnd"/>
+            <w:r>
+              <w:t xml:space="preserve"> </w:t>
+            </w:r>
+            <w:proofErr w:type="spellStart"/>
+            <w:r>
+              <w:t>für</w:t>
+            </w:r>
+            <w:proofErr w:type="spellEnd"/>
+            <w:r>
+              <w:t xml:space="preserve"> Men</w:t>
+            </w:r>
+            <w:r>
+              <w:t xml:space="preserve">u </w:t>
+            </w:r>
+            <w:proofErr w:type="spellStart"/>
+            <w:r>
+              <w:t>Settings</w:t>
+            </w:r>
+            <w:proofErr w:type="spellEnd"/>
           </w:p>
         </w:tc>
       </w:tr>
@@ -359,8 +684,13 @@
           </w:tcPr>
           <w:p>
             <w:r>
-              <w:t>6 Stunden</w:t>
-            </w:r>
+              <w:t xml:space="preserve">6 </w:t>
+            </w:r>
+            <w:proofErr w:type="spellStart"/>
+            <w:r>
+              <w:t>Stunden</w:t>
+            </w:r>
+            <w:proofErr w:type="spellEnd"/>
           </w:p>
         </w:tc>
         <w:tc>
@@ -368,9 +698,19 @@
             <w:tcW w:w="5527" w:type="dxa"/>
           </w:tcPr>
           <w:p>
-            <w:r>
-              <w:t>Menusettings algorithm</w:t>
-            </w:r>
+            <w:proofErr w:type="spellStart"/>
+            <w:r>
+              <w:t>Menusettings</w:t>
+            </w:r>
+            <w:proofErr w:type="spellEnd"/>
+            <w:r>
+              <w:t xml:space="preserve"> </w:t>
+            </w:r>
+            <w:proofErr w:type="spellStart"/>
+            <w:r>
+              <w:t>algorithm</w:t>
+            </w:r>
+            <w:proofErr w:type="spellEnd"/>
           </w:p>
         </w:tc>
       </w:tr>
@@ -391,8 +731,13 @@
           </w:tcPr>
           <w:p>
             <w:r>
-              <w:t>2 Stunden</w:t>
-            </w:r>
+              <w:t xml:space="preserve">2 </w:t>
+            </w:r>
+            <w:proofErr w:type="spellStart"/>
+            <w:r>
+              <w:t>Stunden</w:t>
+            </w:r>
+            <w:proofErr w:type="spellEnd"/>
           </w:p>
         </w:tc>
         <w:tc>
@@ -400,20 +745,61 @@
             <w:tcW w:w="5527" w:type="dxa"/>
           </w:tcPr>
           <w:p>
-            <w:r>
-              <w:t xml:space="preserve">Menusettings’s </w:t>
-            </w:r>
-            <w:r>
-              <w:t xml:space="preserve">aktualisieren und </w:t>
-            </w:r>
-            <w:r>
-              <w:t xml:space="preserve">entfernen </w:t>
-            </w:r>
+            <w:proofErr w:type="spellStart"/>
+            <w:r>
+              <w:t>Menusettings’s</w:t>
+            </w:r>
+            <w:proofErr w:type="spellEnd"/>
+            <w:r>
+              <w:t xml:space="preserve"> </w:t>
+            </w:r>
+            <w:proofErr w:type="spellStart"/>
+            <w:r>
+              <w:t>aktualisieren</w:t>
+            </w:r>
+            <w:proofErr w:type="spellEnd"/>
+            <w:r>
+              <w:t xml:space="preserve"> </w:t>
+            </w:r>
+            <w:proofErr w:type="spellStart"/>
+            <w:r>
+              <w:t>und</w:t>
+            </w:r>
+            <w:proofErr w:type="spellEnd"/>
+            <w:r>
+              <w:t xml:space="preserve"> </w:t>
+            </w:r>
+            <w:proofErr w:type="spellStart"/>
+            <w:r>
+              <w:t>entfernen</w:t>
+            </w:r>
+            <w:proofErr w:type="spellEnd"/>
+            <w:r>
+              <w:t xml:space="preserve"> </w:t>
+            </w:r>
+            <w:proofErr w:type="spellStart"/>
             <w:r>
               <w:t>Funktionen</w:t>
             </w:r>
-            <w:r>
-              <w:t xml:space="preserve"> aktiviert werden.</w:t>
+            <w:proofErr w:type="spellEnd"/>
+            <w:r>
+              <w:t xml:space="preserve"> </w:t>
+            </w:r>
+            <w:proofErr w:type="spellStart"/>
+            <w:r>
+              <w:t>aktiviert</w:t>
+            </w:r>
+            <w:proofErr w:type="spellEnd"/>
+            <w:r>
+              <w:t xml:space="preserve"> </w:t>
+            </w:r>
+            <w:proofErr w:type="spellStart"/>
+            <w:r>
+              <w:t>werden</w:t>
+            </w:r>
+            <w:proofErr w:type="spellEnd"/>
+            <w:r>
+              <w:t>.</w:t>
             </w:r>
           </w:p>
         </w:tc>
@@ -435,8 +821,13 @@
           </w:tcPr>
           <w:p>
             <w:r>
-              <w:t>1,5 Stunden</w:t>
-            </w:r>
+              <w:t xml:space="preserve">1,5 </w:t>
+            </w:r>
+            <w:proofErr w:type="spellStart"/>
+            <w:r>
+              <w:t>Stunden</w:t>
+            </w:r>
+            <w:proofErr w:type="spellEnd"/>
           </w:p>
         </w:tc>
         <w:tc>
@@ -444,8 +835,77 @@
             <w:tcW w:w="5527" w:type="dxa"/>
           </w:tcPr>
           <w:p>
-            <w:r>
-              <w:t>Funktionen zum Hinzufügen und Entfernen von Inhalten wurden in Betrieb genommen.</w:t>
+            <w:proofErr w:type="spellStart"/>
+            <w:r>
+              <w:t>Funktionen</w:t>
+            </w:r>
+            <w:proofErr w:type="spellEnd"/>
+            <w:r>
+              <w:t xml:space="preserve"> zum </w:t>
+            </w:r>
+            <w:proofErr w:type="spellStart"/>
+            <w:r>
+              <w:t>Hinzufügen</w:t>
+            </w:r>
+            <w:proofErr w:type="spellEnd"/>
+            <w:r>
+              <w:t xml:space="preserve"> </w:t>
+            </w:r>
+            <w:proofErr w:type="spellStart"/>
+            <w:r>
+              <w:t>und</w:t>
+            </w:r>
+            <w:proofErr w:type="spellEnd"/>
+            <w:r>
+              <w:t xml:space="preserve"> </w:t>
+            </w:r>
+            <w:proofErr w:type="spellStart"/>
+            <w:r>
+              <w:t>Entfernen</w:t>
+            </w:r>
+            <w:proofErr w:type="spellEnd"/>
+            <w:r>
+              <w:t xml:space="preserve"> </w:t>
+            </w:r>
+            <w:proofErr w:type="spellStart"/>
+            <w:r>
+              <w:t>von</w:t>
+            </w:r>
+            <w:proofErr w:type="spellEnd"/>
+            <w:r>
+              <w:t xml:space="preserve"> </w:t>
+            </w:r>
+            <w:proofErr w:type="spellStart"/>
+            <w:r>
+              <w:t>Inhalten</w:t>
+            </w:r>
+            <w:proofErr w:type="spellEnd"/>
+            <w:r>
+              <w:t xml:space="preserve"> </w:t>
+            </w:r>
+            <w:proofErr w:type="spellStart"/>
+            <w:r>
+              <w:t>wurden</w:t>
+            </w:r>
+            <w:proofErr w:type="spellEnd"/>
+            <w:r>
+              <w:t xml:space="preserve"> in </w:t>
+            </w:r>
+            <w:proofErr w:type="spellStart"/>
+            <w:r>
+              <w:t>Betrieb</w:t>
+            </w:r>
+            <w:proofErr w:type="spellEnd"/>
+            <w:r>
+              <w:t xml:space="preserve"> </w:t>
+            </w:r>
+            <w:proofErr w:type="spellStart"/>
+            <w:r>
+              <w:t>genommen</w:t>
+            </w:r>
+            <w:proofErr w:type="spellEnd"/>
+            <w:r>
+              <w:t>.</w:t>
             </w:r>
           </w:p>
         </w:tc>
@@ -467,8 +927,13 @@
           </w:tcPr>
           <w:p>
             <w:r>
-              <w:t>2 Stunden</w:t>
-            </w:r>
+              <w:t xml:space="preserve">2 </w:t>
+            </w:r>
+            <w:proofErr w:type="spellStart"/>
+            <w:r>
+              <w:t>Stunden</w:t>
+            </w:r>
+            <w:proofErr w:type="spellEnd"/>
           </w:p>
         </w:tc>
         <w:tc>
@@ -476,9 +941,19 @@
             <w:tcW w:w="5527" w:type="dxa"/>
           </w:tcPr>
           <w:p>
-            <w:r>
-              <w:t>Kundeneinstellungsbildschirm erstellt</w:t>
-            </w:r>
+            <w:proofErr w:type="spellStart"/>
+            <w:r>
+              <w:t>Kundeneinstellungsbildschirm</w:t>
+            </w:r>
+            <w:proofErr w:type="spellEnd"/>
+            <w:r>
+              <w:t xml:space="preserve"> </w:t>
+            </w:r>
+            <w:proofErr w:type="spellStart"/>
+            <w:r>
+              <w:t>erstellt</w:t>
+            </w:r>
+            <w:proofErr w:type="spellEnd"/>
           </w:p>
         </w:tc>
       </w:tr>
@@ -499,8 +974,13 @@
           </w:tcPr>
           <w:p>
             <w:r>
-              <w:t>2 Stunden</w:t>
-            </w:r>
+              <w:t xml:space="preserve">2 </w:t>
+            </w:r>
+            <w:proofErr w:type="spellStart"/>
+            <w:r>
+              <w:t>Stunden</w:t>
+            </w:r>
+            <w:proofErr w:type="spellEnd"/>
           </w:p>
         </w:tc>
         <w:tc>
@@ -508,20 +988,77 @@
             <w:tcW w:w="5527" w:type="dxa"/>
           </w:tcPr>
           <w:p>
-            <w:r>
-              <w:t>Kundenanzeige Funktionen abgeschlossen</w:t>
-            </w:r>
-            <w:r>
-              <w:t xml:space="preserve"> und </w:t>
-            </w:r>
-          </w:p>
-          <w:p>
-            <w:r>
-              <w:t xml:space="preserve">Bug Fixes </w:t>
-            </w:r>
-            <w:r>
-              <w:t>von verknüpften Datenbanktabellen</w:t>
-            </w:r>
+            <w:proofErr w:type="spellStart"/>
+            <w:r>
+              <w:t>Kundenanzeige</w:t>
+            </w:r>
+            <w:proofErr w:type="spellEnd"/>
+            <w:r>
+              <w:t xml:space="preserve"> </w:t>
+            </w:r>
+            <w:proofErr w:type="spellStart"/>
+            <w:r>
+              <w:t>Funktionen</w:t>
+            </w:r>
+            <w:proofErr w:type="spellEnd"/>
+            <w:r>
+              <w:t xml:space="preserve"> </w:t>
+            </w:r>
+            <w:proofErr w:type="spellStart"/>
+            <w:r>
+              <w:t>abgeschlossen</w:t>
+            </w:r>
+            <w:proofErr w:type="spellEnd"/>
+            <w:r>
+              <w:t xml:space="preserve"> </w:t>
+            </w:r>
+            <w:proofErr w:type="spellStart"/>
+            <w:r>
+              <w:t>und</w:t>
+            </w:r>
+            <w:proofErr w:type="spellEnd"/>
+            <w:r>
+              <w:t xml:space="preserve"> </w:t>
+            </w:r>
+          </w:p>
+          <w:p>
+            <w:proofErr w:type="spellStart"/>
+            <w:r>
+              <w:t>Bug</w:t>
+            </w:r>
+            <w:proofErr w:type="spellEnd"/>
+            <w:r>
+              <w:t xml:space="preserve"> </w:t>
+            </w:r>
+            <w:proofErr w:type="spellStart"/>
+            <w:r>
+              <w:t>Fixes</w:t>
+            </w:r>
+            <w:proofErr w:type="spellEnd"/>
+            <w:r>
+              <w:t xml:space="preserve"> </w:t>
+            </w:r>
+            <w:proofErr w:type="spellStart"/>
+            <w:r>
+              <w:t>von</w:t>
+            </w:r>
+            <w:proofErr w:type="spellEnd"/>
+            <w:r>
+              <w:t xml:space="preserve"> </w:t>
+            </w:r>
+            <w:proofErr w:type="spellStart"/>
+            <w:r>
+              <w:t>verknüpften</w:t>
+            </w:r>
+            <w:proofErr w:type="spellEnd"/>
+            <w:r>
+              <w:t xml:space="preserve"> </w:t>
+            </w:r>
+            <w:proofErr w:type="spellStart"/>
+            <w:r>
+              <w:t>Datenbanktabellen</w:t>
+            </w:r>
+            <w:proofErr w:type="spellEnd"/>
           </w:p>
         </w:tc>
       </w:tr>
@@ -542,8 +1079,13 @@
           </w:tcPr>
           <w:p>
             <w:r>
-              <w:t>1 Stunde</w:t>
-            </w:r>
+              <w:t xml:space="preserve">1 </w:t>
+            </w:r>
+            <w:proofErr w:type="spellStart"/>
+            <w:r>
+              <w:t>Stunde</w:t>
+            </w:r>
+            <w:proofErr w:type="spellEnd"/>
           </w:p>
         </w:tc>
         <w:tc>
@@ -551,12 +1093,38 @@
             <w:tcW w:w="5527" w:type="dxa"/>
           </w:tcPr>
           <w:p>
-            <w:r>
-              <w:t xml:space="preserve">Bug Fixes - </w:t>
-            </w:r>
-            <w:r>
-              <w:t>URL-Einstellungen abgeschlossen</w:t>
-            </w:r>
+            <w:proofErr w:type="spellStart"/>
+            <w:r>
+              <w:t>Bug</w:t>
+            </w:r>
+            <w:proofErr w:type="spellEnd"/>
+            <w:r>
+              <w:t xml:space="preserve"> </w:t>
+            </w:r>
+            <w:proofErr w:type="spellStart"/>
+            <w:r>
+              <w:t>Fixes</w:t>
+            </w:r>
+            <w:proofErr w:type="spellEnd"/>
+            <w:r>
+              <w:t xml:space="preserve"> - </w:t>
+            </w:r>
+            <w:r>
+              <w:t>URL-</w:t>
+            </w:r>
+            <w:proofErr w:type="spellStart"/>
+            <w:r>
+              <w:t>Einstellungen</w:t>
+            </w:r>
+            <w:proofErr w:type="spellEnd"/>
+            <w:r>
+              <w:t xml:space="preserve"> </w:t>
+            </w:r>
+            <w:proofErr w:type="spellStart"/>
+            <w:r>
+              <w:t>abgeschlossen</w:t>
+            </w:r>
+            <w:proofErr w:type="spellEnd"/>
           </w:p>
         </w:tc>
       </w:tr>
@@ -565,19 +1133,65 @@
           <w:tcPr>
             <w:tcW w:w="1838" w:type="dxa"/>
           </w:tcPr>
-          <w:p/>
+          <w:p>
+            <w:r>
+              <w:t>21.06.2022</w:t>
+            </w:r>
+          </w:p>
         </w:tc>
         <w:tc>
           <w:tcPr>
             <w:tcW w:w="1985" w:type="dxa"/>
           </w:tcPr>
-          <w:p/>
+          <w:p>
+            <w:r>
+              <w:t xml:space="preserve">1 </w:t>
+            </w:r>
+            <w:proofErr w:type="spellStart"/>
+            <w:r>
+              <w:t>Stunde</w:t>
+            </w:r>
+            <w:proofErr w:type="spellEnd"/>
+          </w:p>
         </w:tc>
         <w:tc>
           <w:tcPr>
             <w:tcW w:w="5527" w:type="dxa"/>
           </w:tcPr>
-          <w:p/>
+          <w:p>
+            <w:proofErr w:type="spellStart"/>
+            <w:r>
+              <w:t>Das</w:t>
+            </w:r>
+            <w:proofErr w:type="spellEnd"/>
+            <w:r>
+              <w:t xml:space="preserve"> </w:t>
+            </w:r>
+            <w:proofErr w:type="spellStart"/>
+            <w:r>
+              <w:t>Systemspezifikationsdokument</w:t>
+            </w:r>
+            <w:proofErr w:type="spellEnd"/>
+            <w:r>
+              <w:t xml:space="preserve"> </w:t>
+            </w:r>
+            <w:proofErr w:type="spellStart"/>
+            <w:r>
+              <w:t>wurde</w:t>
+            </w:r>
+            <w:proofErr w:type="spellEnd"/>
+            <w:r>
+              <w:t xml:space="preserve"> </w:t>
+            </w:r>
+            <w:proofErr w:type="spellStart"/>
+            <w:r>
+              <w:t>erstellt</w:t>
+            </w:r>
+            <w:proofErr w:type="spellEnd"/>
+            <w:r>
+              <w:t>.</w:t>
+            </w:r>
+          </w:p>
         </w:tc>
       </w:tr>
       <w:tr>
@@ -585,19 +1199,70 @@
           <w:tcPr>
             <w:tcW w:w="1838" w:type="dxa"/>
           </w:tcPr>
-          <w:p/>
+          <w:p>
+            <w:r>
+              <w:t>22.06.2022</w:t>
+            </w:r>
+          </w:p>
         </w:tc>
         <w:tc>
           <w:tcPr>
             <w:tcW w:w="1985" w:type="dxa"/>
           </w:tcPr>
-          <w:p/>
+          <w:p>
+            <w:r>
+              <w:t xml:space="preserve">2 </w:t>
+            </w:r>
+            <w:proofErr w:type="spellStart"/>
+            <w:r>
+              <w:t>Stunden</w:t>
+            </w:r>
+            <w:proofErr w:type="spellEnd"/>
+          </w:p>
         </w:tc>
         <w:tc>
           <w:tcPr>
             <w:tcW w:w="5527" w:type="dxa"/>
           </w:tcPr>
-          <w:p/>
+          <w:p>
+            <w:proofErr w:type="spellStart"/>
+            <w:r>
+              <w:t>Benutzereinstellungen</w:t>
+            </w:r>
+            <w:proofErr w:type="spellEnd"/>
+            <w:r>
+              <w:t xml:space="preserve"> </w:t>
+            </w:r>
+            <w:proofErr w:type="spellStart"/>
+            <w:r>
+              <w:t>abgeschlossen</w:t>
+            </w:r>
+            <w:proofErr w:type="spellEnd"/>
+            <w:r>
+              <w:t xml:space="preserve"> </w:t>
+            </w:r>
+            <w:proofErr w:type="spellStart"/>
+            <w:r>
+              <w:t>und</w:t>
+            </w:r>
+            <w:proofErr w:type="spellEnd"/>
+            <w:r>
+              <w:t xml:space="preserve"> </w:t>
+            </w:r>
+            <w:proofErr w:type="spellStart"/>
+            <w:r>
+              <w:t>Bug</w:t>
+            </w:r>
+            <w:proofErr w:type="spellEnd"/>
+            <w:r>
+              <w:t xml:space="preserve"> </w:t>
+            </w:r>
+            <w:proofErr w:type="spellStart"/>
+            <w:r>
+              <w:t>Fixes</w:t>
+            </w:r>
+            <w:proofErr w:type="spellEnd"/>
+          </w:p>
         </w:tc>
       </w:tr>
       <w:tr>
@@ -611,8 +1276,13 @@
             <w:pPr>
               <w:jc w:val="right"/>
             </w:pPr>
-            <w:r>
-              <w:t>Summe:</w:t>
+            <w:proofErr w:type="spellStart"/>
+            <w:r>
+              <w:t>Summe</w:t>
+            </w:r>
+            <w:proofErr w:type="spellEnd"/>
+            <w:r>
+              <w:t>:</w:t>
             </w:r>
           </w:p>
         </w:tc>
@@ -625,14 +1295,19 @@
               <w:t>2</w:t>
             </w:r>
             <w:r>
-              <w:t>3</w:t>
+              <w:t>6</w:t>
             </w:r>
             <w:r>
               <w:t>,5</w:t>
             </w:r>
             <w:r>
-              <w:t xml:space="preserve"> Stunden</w:t>
-            </w:r>
+              <w:t xml:space="preserve"> </w:t>
+            </w:r>
+            <w:proofErr w:type="spellStart"/>
+            <w:r>
+              <w:t>Stunden</w:t>
+            </w:r>
+            <w:proofErr w:type="spellEnd"/>
           </w:p>
         </w:tc>
       </w:tr>

</xml_diff>